<commit_message>
Fixed some minor wording issues and mistakes in the documentation
</commit_message>
<xml_diff>
--- a/Term Project/Term_Project_Live_Script.docx
+++ b/Term Project/Term_Project_Live_Script.docx
@@ -153,13 +153,7 @@
               <w:rPr>
                 <w:rStyle w:val="Hyperlink"/>
               </w:rPr>
-              <w:t>Nonlinear State Space Representation of the Motorized Pendulu</w:t>
-            </w:r>
-            <w:r>
-              <w:rPr>
-                <w:rStyle w:val="Hyperlink"/>
-              </w:rPr>
-              <w:t xml:space="preserve">m </w:t>
+              <w:t xml:space="preserve">Nonlinear State Space Representation of the Motorized Pendulum </w:t>
             </w:r>
           </w:hyperlink>
           <w:r>
@@ -231,13 +225,7 @@
               <w:rPr>
                 <w:rStyle w:val="Hyperlink"/>
               </w:rPr>
-              <w:t>LQR Simulation 1 -  Linear System Model</w:t>
-            </w:r>
-            <w:r>
-              <w:rPr>
-                <w:rStyle w:val="Hyperlink"/>
-              </w:rPr>
-              <w:t xml:space="preserve"> </w:t>
+              <w:t xml:space="preserve">LQR Simulation 1 -  Linear System Model </w:t>
             </w:r>
           </w:hyperlink>
           <w:r>
@@ -273,13 +261,7 @@
               <w:rPr>
                 <w:rStyle w:val="Hyperlink"/>
               </w:rPr>
-              <w:t>LQR Simulation Nonlinear Sy</w:t>
-            </w:r>
-            <w:r>
-              <w:rPr>
-                <w:rStyle w:val="Hyperlink"/>
-              </w:rPr>
-              <w:t xml:space="preserve">stem - First Attempt </w:t>
+              <w:t xml:space="preserve">LQR Simulation Nonlinear System - First Attempt </w:t>
             </w:r>
           </w:hyperlink>
           <w:r>
@@ -331,10 +313,7 @@
           </w:hyperlink>
           <w:r>
             <w:br/>
-            <w:t xml:space="preserve">   </w:t>
-          </w:r>
-          <w:r>
-            <w:t xml:space="preserve"> </w:t>
+            <w:t xml:space="preserve">    </w:t>
           </w:r>
           <w:hyperlink w:anchor="MW_H_CA7E28E9">
             <w:r>
@@ -522,10 +501,7 @@
       </w:pPr>
       <w:bookmarkStart w:id="4" w:name="MW_H_B77AF09A"/>
       <w:r>
-        <w:t>Determining System Parameters f</w:t>
-      </w:r>
-      <w:r>
-        <w:t>rom Experimental Data</w:t>
+        <w:t>Determining System Parameters from Experimental Data</w:t>
       </w:r>
       <w:bookmarkEnd w:id="4"/>
     </w:p>
@@ -720,10 +696,7 @@
         </w:drawing>
       </w:r>
       <w:r>
-        <w:t xml:space="preserve"> is the motor speed constant (which is related to addition</w:t>
-      </w:r>
-      <w:r>
-        <w:t xml:space="preserve">al motor parameters below),  the tachometer constant is </w:t>
+        <w:t xml:space="preserve"> is the motor speed constant (which is related to additional motor parameters below),  the tachometer constant is </w:t>
       </w:r>
       <w:r>
         <w:rPr>
@@ -933,10 +906,7 @@
         </w:drawing>
       </w:r>
       <w:r>
-        <w:t xml:space="preserve"> is applied. The v</w:t>
-      </w:r>
-      <w:r>
-        <w:t xml:space="preserve">oltage </w:t>
+        <w:t xml:space="preserve"> is applied. The voltage </w:t>
       </w:r>
       <w:r>
         <w:rPr>
@@ -1110,10 +1080,7 @@
         </w:drawing>
       </w:r>
       <w:r>
-        <w:t xml:space="preserve">. This output angle is related to the motor </w:t>
-      </w:r>
-      <w:r>
-        <w:t xml:space="preserve">shaft angle through gear ratio </w:t>
+        <w:t xml:space="preserve">. This output angle is related to the motor shaft angle through gear ratio </w:t>
       </w:r>
       <w:r>
         <w:rPr>
@@ -1606,10 +1573,7 @@
         </w:drawing>
       </w:r>
       <w:r>
-        <w:t xml:space="preserve"> is its back emf constant, </w:t>
-      </w:r>
-      <w:r>
-        <w:t xml:space="preserve">and </w:t>
+        <w:t xml:space="preserve"> is its back emf constant, and </w:t>
       </w:r>
       <w:r>
         <w:rPr>
@@ -1693,10 +1657,7 @@
         </w:drawing>
       </w:r>
       <w:r>
-        <w:t xml:space="preserve"> can be ascertained from the static torque required to move the pendulum from equilibrium when it is at -90 degre</w:t>
-      </w:r>
-      <w:r>
-        <w:t xml:space="preserve">es (horizontal). This static torque-voltage constant is found from: </w:t>
+        <w:t xml:space="preserve"> can be ascertained from the static torque required to move the pendulum from equilibrium when it is at -90 degrees (horizontal). This static torque-voltage constant is found from: </w:t>
       </w:r>
     </w:p>
     <w:p>
@@ -1885,16 +1846,7 @@
         </w:drawing>
       </w:r>
       <w:r>
-        <w:t xml:space="preserve"> is the moment arm from the pendulum's point of rotation to the pendulum </w:t>
-      </w:r>
-      <w:r>
-        <w:t>bob</w:t>
-      </w:r>
-      <w:r>
-        <w:t>.</w:t>
-      </w:r>
-      <w:r>
-        <w:t xml:space="preserve"> </w:t>
+        <w:t xml:space="preserve"> is the moment arm from the pendulum's point of rotation to the pendulum bob. </w:t>
       </w:r>
     </w:p>
     <w:p>
@@ -2074,14 +2026,7 @@
           <w:rFonts w:ascii="Consolas" w:eastAsia="Times New Roman" w:hAnsi="Consolas"/>
           <w:color w:val="404040"/>
         </w:rPr>
-        <w:t xml:space="preserve">   </w:t>
-      </w:r>
-      <w:r>
-        <w:rPr>
-          <w:rFonts w:ascii="Consolas" w:eastAsia="Times New Roman" w:hAnsi="Consolas"/>
-          <w:color w:val="404040"/>
-        </w:rPr>
-        <w:t xml:space="preserve"> </w:t>
+        <w:t xml:space="preserve">    </w:t>
       </w:r>
     </w:p>
     <w:p>
@@ -2168,10 +2113,7 @@
         <w:pStyle w:val="Text"/>
       </w:pPr>
       <w:r>
-        <w:t>A linear curve fit is used to ap</w:t>
-      </w:r>
-      <w:r>
-        <w:t xml:space="preserve">proximate the tachometer measurement constant </w:t>
+        <w:t xml:space="preserve">A linear curve fit is used to approximate the tachometer measurement constant </w:t>
       </w:r>
       <w:r>
         <w:rPr>
@@ -2258,14 +2200,7 @@
           <w:rFonts w:ascii="Consolas" w:eastAsia="Times New Roman" w:hAnsi="Consolas"/>
           <w:color w:val="404040"/>
         </w:rPr>
-        <w:t xml:space="preserve">   </w:t>
-      </w:r>
-      <w:r>
-        <w:rPr>
-          <w:rFonts w:ascii="Consolas" w:eastAsia="Times New Roman" w:hAnsi="Consolas"/>
-          <w:color w:val="404040"/>
-        </w:rPr>
-        <w:t xml:space="preserve"> </w:t>
+        <w:t xml:space="preserve">    </w:t>
       </w:r>
     </w:p>
     <w:p>
@@ -2455,14 +2390,7 @@
           <w:rFonts w:ascii="Consolas" w:eastAsia="Times New Roman" w:hAnsi="Consolas"/>
           <w:color w:val="404040"/>
         </w:rPr>
-        <w:t xml:space="preserve">   </w:t>
-      </w:r>
-      <w:r>
-        <w:rPr>
-          <w:rFonts w:ascii="Consolas" w:eastAsia="Times New Roman" w:hAnsi="Consolas"/>
-          <w:color w:val="404040"/>
-        </w:rPr>
-        <w:t xml:space="preserve"> </w:t>
+        <w:t xml:space="preserve">    </w:t>
       </w:r>
     </w:p>
     <w:p>
@@ -2548,10 +2476,7 @@
         <w:pStyle w:val="Text"/>
       </w:pPr>
       <w:r>
-        <w:t>Data is separa</w:t>
-      </w:r>
-      <w:r>
-        <w:t>ted (roughly) by linear regions of the sawtooth wave and a linear curve fit is given to each. The slopes are then averaged to determine a value in volts per second.</w:t>
+        <w:t>Data is separated (roughly) by linear regions of the sawtooth wave and a linear curve fit is given to each. The slopes are then averaged to determine a value in volts per second.</w:t>
       </w:r>
     </w:p>
     <w:p>
@@ -2636,14 +2561,7 @@
           <w:rFonts w:ascii="Consolas" w:eastAsia="Times New Roman" w:hAnsi="Consolas"/>
           <w:color w:val="404040"/>
         </w:rPr>
-        <w:t xml:space="preserve">   </w:t>
-      </w:r>
-      <w:r>
-        <w:rPr>
-          <w:rFonts w:ascii="Consolas" w:eastAsia="Times New Roman" w:hAnsi="Consolas"/>
-          <w:color w:val="404040"/>
-        </w:rPr>
-        <w:t xml:space="preserve"> </w:t>
+        <w:t xml:space="preserve">    </w:t>
       </w:r>
     </w:p>
     <w:p>
@@ -2717,10 +2635,7 @@
         <w:pStyle w:val="Text"/>
       </w:pPr>
       <w:r>
-        <w:t>The period of the sawtooth waveform is found by manually finding the timespan associate</w:t>
-      </w:r>
-      <w:r>
-        <w:t>d with the initial and final positive peak of the data and dividing that by three.</w:t>
+        <w:t>The period of the sawtooth waveform is found by manually finding the timespan associated with the initial and final positive peak of the data and dividing that by three.</w:t>
       </w:r>
     </w:p>
     <w:p>
@@ -2905,14 +2820,7 @@
           <w:rFonts w:ascii="Consolas" w:eastAsia="Times New Roman" w:hAnsi="Consolas"/>
           <w:color w:val="404040"/>
         </w:rPr>
-        <w:t xml:space="preserve">   </w:t>
-      </w:r>
-      <w:r>
-        <w:rPr>
-          <w:rFonts w:ascii="Consolas" w:eastAsia="Times New Roman" w:hAnsi="Consolas"/>
-          <w:color w:val="404040"/>
-        </w:rPr>
-        <w:t xml:space="preserve"> </w:t>
+        <w:t xml:space="preserve">    </w:t>
       </w:r>
     </w:p>
     <w:p>
@@ -3003,14 +2911,7 @@
           <w:rFonts w:ascii="Consolas" w:eastAsia="Times New Roman" w:hAnsi="Consolas"/>
           <w:color w:val="404040"/>
         </w:rPr>
-        <w:t xml:space="preserve">   </w:t>
-      </w:r>
-      <w:r>
-        <w:rPr>
-          <w:rFonts w:ascii="Consolas" w:eastAsia="Times New Roman" w:hAnsi="Consolas"/>
-          <w:color w:val="404040"/>
-        </w:rPr>
-        <w:t xml:space="preserve"> </w:t>
+        <w:t xml:space="preserve">    </w:t>
       </w:r>
     </w:p>
     <w:p>
@@ -3212,10 +3113,7 @@
         <w:pStyle w:val="Text"/>
       </w:pPr>
       <w:r>
-        <w:t>To better estimate the time consta</w:t>
-      </w:r>
-      <w:r>
-        <w:t xml:space="preserve">nt, a </w:t>
+        <w:t xml:space="preserve">To better estimate the time constant, a </w:t>
       </w:r>
       <w:r>
         <w:t>100-point</w:t>
@@ -3229,10 +3127,7 @@
         <w:pStyle w:val="Text"/>
       </w:pPr>
       <w:r>
-        <w:t>Next, the first voltage to exceed 63.21% of the step response's steady state voltage is found fro</w:t>
-      </w:r>
-      <w:r>
-        <w:t xml:space="preserve">m the </w:t>
+        <w:t xml:space="preserve">Next, the first voltage to exceed 63.21% of the step response's steady state voltage is found from the </w:t>
       </w:r>
       <w:r>
         <w:rPr>
@@ -3337,10 +3232,7 @@
         <w:pStyle w:val="Text"/>
       </w:pPr>
       <w:r>
-        <w:t>Finally, results are plotted with raw data, smoothed data,</w:t>
-      </w:r>
-      <w:r>
-        <w:t xml:space="preserve"> steady state voltage value, and associated time constants overlayed. </w:t>
+        <w:t xml:space="preserve">Finally, results are plotted with raw data, smoothed data, steady state voltage value, and associated time constants overlayed. </w:t>
       </w:r>
     </w:p>
     <w:p>
@@ -3376,14 +3268,7 @@
           <w:rFonts w:ascii="Consolas" w:eastAsia="Times New Roman" w:hAnsi="Consolas"/>
           <w:color w:val="404040"/>
         </w:rPr>
-        <w:t xml:space="preserve">   </w:t>
-      </w:r>
-      <w:r>
-        <w:rPr>
-          <w:rFonts w:ascii="Consolas" w:eastAsia="Times New Roman" w:hAnsi="Consolas"/>
-          <w:color w:val="404040"/>
-        </w:rPr>
-        <w:t xml:space="preserve"> </w:t>
+        <w:t xml:space="preserve">    </w:t>
       </w:r>
     </w:p>
     <w:p>
@@ -3517,14 +3402,7 @@
           <w:rFonts w:ascii="Consolas" w:eastAsia="Times New Roman" w:hAnsi="Consolas"/>
           <w:color w:val="404040"/>
         </w:rPr>
-        <w:t xml:space="preserve">   </w:t>
-      </w:r>
-      <w:r>
-        <w:rPr>
-          <w:rFonts w:ascii="Consolas" w:eastAsia="Times New Roman" w:hAnsi="Consolas"/>
-          <w:color w:val="404040"/>
-        </w:rPr>
-        <w:t xml:space="preserve"> </w:t>
+        <w:t xml:space="preserve">    </w:t>
       </w:r>
     </w:p>
     <w:p>
@@ -3625,14 +3503,7 @@
           <w:rFonts w:ascii="Consolas" w:eastAsia="Times New Roman" w:hAnsi="Consolas"/>
           <w:color w:val="404040"/>
         </w:rPr>
-        <w:t xml:space="preserve">   </w:t>
-      </w:r>
-      <w:r>
-        <w:rPr>
-          <w:rFonts w:ascii="Consolas" w:eastAsia="Times New Roman" w:hAnsi="Consolas"/>
-          <w:color w:val="404040"/>
-        </w:rPr>
-        <w:t xml:space="preserve"> </w:t>
+        <w:t xml:space="preserve">    </w:t>
       </w:r>
     </w:p>
     <w:p>
@@ -4642,13 +4513,7 @@
         <w:pStyle w:val="Text"/>
       </w:pPr>
       <w:r>
-        <w:t>There is an inherent assumption here that most of the static friction torque</w:t>
-      </w:r>
-      <w:r>
-        <w:t xml:space="preserve"> is lumped at the motor side of the speed reducer, not the pendulum side. In reality, there is a contribution to stiction from the individual mechanical elements of the reducer. Since it would be out of the scope of this report to determine what exactly is</w:t>
-      </w:r>
-      <w:r>
-        <w:t xml:space="preserve"> contributing to stiction and its consequence on the static force balance problem, this is an assumption that must be made. </w:t>
+        <w:t xml:space="preserve">There is an inherent assumption here that most of the static friction torque is lumped at the motor side of the speed reducer, not the pendulum side. In reality, there is a contribution to stiction from the individual mechanical elements of the reducer. Since it would be out of the scope of this report to determine what exactly is contributing to stiction and its consequence on the static force balance problem, this is an assumption that must be made. </w:t>
       </w:r>
     </w:p>
     <w:p>
@@ -4792,10 +4657,7 @@
         </w:drawing>
       </w:r>
       <w:r>
-        <w:t xml:space="preserve"> and ba</w:t>
-      </w:r>
-      <w:r>
-        <w:t xml:space="preserve">ck emf constant </w:t>
+        <w:t xml:space="preserve"> and back emf constant </w:t>
       </w:r>
       <w:r>
         <w:rPr>
@@ -5032,10 +4894,7 @@
         <w:pStyle w:val="Text"/>
       </w:pPr>
       <w:r>
-        <w:t>A schematic representation of</w:t>
-      </w:r>
-      <w:r>
-        <w:t xml:space="preserve"> the motorized pendulum system is shown below. </w:t>
+        <w:t xml:space="preserve">A schematic representation of the motorized pendulum system is shown below. </w:t>
       </w:r>
     </w:p>
     <w:p>
@@ -5350,10 +5209,7 @@
         </w:drawing>
       </w:r>
       <w:r>
-        <w:t>, the motor's armature voltage -</w:t>
-      </w:r>
-      <w:r>
-        <w:t xml:space="preserve"> this can be related to our control actuation </w:t>
+        <w:t xml:space="preserve">, the motor's armature voltage - this can be related to our control actuation </w:t>
       </w:r>
       <w:r>
         <w:rPr>
@@ -5527,10 +5383,7 @@
         </w:drawing>
       </w:r>
       <w:r>
-        <w:t xml:space="preserve"> in the </w:t>
-      </w:r>
-      <w:r>
-        <w:t xml:space="preserve">pendulum model can be eliminated in favor of known values. </w:t>
+        <w:t xml:space="preserve"> in the pendulum model can be eliminated in favor of known values. </w:t>
       </w:r>
     </w:p>
     <w:p>
@@ -5903,10 +5756,7 @@
         </w:drawing>
       </w:r>
       <w:r>
-        <w:t xml:space="preserve"> damping coefficient in the above model. This damping coefficient is cap</w:t>
-      </w:r>
-      <w:r>
-        <w:t xml:space="preserve">tured by the nonlinear friction model in the slope of the linear regions of the </w:t>
+        <w:t xml:space="preserve"> damping coefficient in the above model. This damping coefficient is captured by the nonlinear friction model in the slope of the linear regions of the </w:t>
       </w:r>
       <w:r>
         <w:rPr>
@@ -5994,10 +5844,7 @@
       </w:r>
       <w:r>
         <w:lastRenderedPageBreak/>
-        <w:t>law around zero pend</w:t>
-      </w:r>
-      <w:r>
-        <w:t xml:space="preserve">ulum/motor velocity that tends the system back to zero velocity if the net torques on the armature to not exceed a threshold. </w:t>
+        <w:t xml:space="preserve">law around zero pendulum/motor velocity that tends the system back to zero velocity if the net torques on the armature to not exceed a threshold. </w:t>
       </w:r>
     </w:p>
     <w:p>
@@ -6290,10 +6137,7 @@
         <w:pStyle w:val="Text"/>
       </w:pPr>
       <w:r>
-        <w:t>T</w:t>
-      </w:r>
-      <w:r>
-        <w:t xml:space="preserve">he nonlinear state space representation </w:t>
+        <w:t xml:space="preserve">The nonlinear state space representation </w:t>
       </w:r>
       <w:r>
         <w:rPr>
@@ -6873,10 +6717,7 @@
         </w:drawing>
       </w:r>
       <w:r>
-        <w:t>, the pendulum is naturally sta</w:t>
-      </w:r>
-      <w:r>
-        <w:t xml:space="preserve">ble when </w:t>
+        <w:t xml:space="preserve">, the pendulum is naturally stable when </w:t>
       </w:r>
       <w:r>
         <w:rPr>
@@ -6960,10 +6801,7 @@
         </w:drawing>
       </w:r>
       <w:r>
-        <w:t xml:space="preserve"> is compensating for gravity at an arbitrary pendulum angle. One can imagine designing a feed-forward control law around those points where feed forward voltag</w:t>
-      </w:r>
-      <w:r>
-        <w:t xml:space="preserve">e </w:t>
+        <w:t xml:space="preserve"> is compensating for gravity at an arbitrary pendulum angle. One can imagine designing a feed-forward control law around those points where feed forward voltage </w:t>
       </w:r>
       <w:r>
         <w:rPr>
@@ -7047,10 +6885,7 @@
         </w:drawing>
       </w:r>
       <w:r>
-        <w:t>. A regulator around error states in position and velocity can then be analyzed for stability. There are likely many ways to consider stability in the actuated case, all depending on the control law utilize</w:t>
-      </w:r>
-      <w:r>
-        <w:t xml:space="preserve">d. This paper will focus on stability analysis of the natural equilibrium points as well as a closed loop stability analysis of the operating point at </w:t>
+        <w:t xml:space="preserve">. A regulator around error states in position and velocity can then be analyzed for stability. There are likely many ways to consider stability in the actuated case, all depending on the control law utilized. This paper will focus on stability analysis of the natural equilibrium points as well as a closed loop stability analysis of the operating point at </w:t>
       </w:r>
       <w:r>
         <w:rPr>
@@ -7142,10 +6977,7 @@
         </w:drawing>
       </w:r>
       <w:r>
-        <w:t xml:space="preserve">, </w:t>
-      </w:r>
-      <w:r>
-        <w:t xml:space="preserve">will be shown asymptotically unstable using Lyapunov's indirect method. The downward position, </w:t>
+        <w:t xml:space="preserve">, will be shown asymptotically unstable using Lyapunov's indirect method. The downward position, </w:t>
       </w:r>
       <w:r>
         <w:rPr>
@@ -7191,10 +7023,7 @@
       </w:r>
       <w:r>
         <w:lastRenderedPageBreak/>
-        <w:t xml:space="preserve">quadratic regulator will be designed about the upward operating point. Again, </w:t>
-      </w:r>
-      <w:r>
-        <w:t>Lyapunov's indirect method will be used to argue for asymptotic stability of the closed loop system.</w:t>
+        <w:t>quadratic regulator will be designed about the upward operating point. Again, Lyapunov's indirect method will be used to argue for asymptotic stability of the closed loop system.</w:t>
       </w:r>
     </w:p>
     <w:p>
@@ -7259,10 +7088,7 @@
         </w:drawing>
       </w:r>
       <w:r>
-        <w:t xml:space="preserve"> is an equilibrium point, it is valid to use Lyapunov's indirect method to make a statement about the asymptotic stability of the point.  Eigenvalue analysis of the system's Jacobian evaluated at that point tells us if the point is asymptotically stable or</w:t>
-      </w:r>
-      <w:r>
-        <w:t xml:space="preserve"> unstable. The Jacobian here will be denoted </w:t>
+        <w:t xml:space="preserve"> is an equilibrium point, it is valid to use Lyapunov's indirect method to make a statement about the asymptotic stability of the point.  Eigenvalue analysis of the system's Jacobian evaluated at that point tells us if the point is asymptotically stable or unstable. The Jacobian here will be denoted </w:t>
       </w:r>
       <w:r>
         <w:rPr>
@@ -7584,10 +7410,7 @@
         <w:pStyle w:val="Text"/>
       </w:pPr>
       <w:r>
-        <w:t>The eigenvalues</w:t>
-      </w:r>
-      <w:r>
-        <w:t xml:space="preserve"> of this matrix are</w:t>
+        <w:t>The eigenvalues of this matrix are</w:t>
       </w:r>
     </w:p>
     <w:p>
@@ -7674,10 +7497,7 @@
         <w:pStyle w:val="Text"/>
       </w:pPr>
       <w:r>
-        <w:t>For an actuated system, the linearization necessary for Lyapunov's indirect meth</w:t>
-      </w:r>
-      <w:r>
-        <w:t xml:space="preserve">od must include a nominal value of the actuation. </w:t>
+        <w:t xml:space="preserve">For an actuated system, the linearization necessary for Lyapunov's indirect method must include a nominal value of the actuation. </w:t>
       </w:r>
     </w:p>
     <w:p>
@@ -8164,10 +7984,7 @@
         </w:drawing>
       </w:r>
       <w:r>
-        <w:t xml:space="preserve"> </w:t>
-      </w:r>
-      <w:r>
-        <w:t xml:space="preserve">matrix is chosen such that the eigenvalues of </w:t>
+        <w:t xml:space="preserve"> matrix is chosen such that the eigenvalues of </w:t>
       </w:r>
       <w:r>
         <w:rPr>
@@ -8209,10 +8026,7 @@
         </w:drawing>
       </w:r>
       <w:r>
-        <w:t xml:space="preserve"> have negative real part, then the equilibrium point will be closed loop asymptotically stable. Since solutions to the linear quadratic regulator problem are guaranteed to produce stable eigenvalues in the clo</w:t>
-      </w:r>
-      <w:r>
-        <w:t xml:space="preserve">sed loop matrix, our system will be asymptotically stable at the upward operating point. This will prove to be insufficient for good control, however. It only guarantees that there is </w:t>
+        <w:t xml:space="preserve"> have negative real part, then the equilibrium point will be closed loop asymptotically stable. Since solutions to the linear quadratic regulator problem are guaranteed to produce stable eigenvalues in the closed loop matrix, our system will be asymptotically stable at the upward operating point. This will prove to be insufficient for good control, however. It only guarantees that there is </w:t>
       </w:r>
       <w:r>
         <w:rPr>
@@ -8221,13 +8035,7 @@
         <w:t>some</w:t>
       </w:r>
       <w:r>
-        <w:t xml:space="preserve"> region in the state space for which trajectories that begin within </w:t>
-      </w:r>
-      <w:r>
-        <w:t>that region will asymptotically approach the operating point. If it is desired to obtain information about the size of this region, additional Lyapunov techniques would be necessary. These alternatives will not be explored in this paper. Below is the linea</w:t>
-      </w:r>
-      <w:r>
-        <w:t>rized system for the LQR controller.</w:t>
+        <w:t xml:space="preserve"> region in the state space for which trajectories that begin within that region will asymptotically approach the operating point. If it is desired to obtain information about the size of this region, additional Lyapunov techniques would be necessary. These alternatives will not be explored in this paper. Below is the linearized system for the LQR controller.</w:t>
       </w:r>
     </w:p>
     <w:p>
@@ -8453,10 +8261,7 @@
         <w:pStyle w:val="Text"/>
       </w:pPr>
       <w:r>
-        <w:t>This stability analysis has not considered the nonlinear stiction present in the system. This could prove to be a problem for some controllers as high stiction could cause integrator windup, steady st</w:t>
-      </w:r>
-      <w:r>
-        <w:t xml:space="preserve">ate error affecting the asymptotic nature of the equilibrium points, or some other type of effect. This analysis will only consider the stiction through simulation. </w:t>
+        <w:t xml:space="preserve">This stability analysis has not considered the nonlinear stiction present in the system. This could prove to be a problem for some controllers as high stiction could cause integrator windup, steady state error affecting the asymptotic nature of the equilibrium points, or some other type of effect. This analysis will only consider the stiction through simulation. </w:t>
       </w:r>
     </w:p>
     <w:p>
@@ -8563,10 +8368,7 @@
         </w:drawing>
       </w:r>
       <w:r>
-        <w:t xml:space="preserve"> values computed from raw data are represented </w:t>
-      </w:r>
-      <w:r>
-        <w:t xml:space="preserve">in the model. Below is a plot of the raw data, original curve fit, and a set of steady state values from simulation step responses. The </w:t>
+        <w:t xml:space="preserve"> values computed from raw data are represented in the model. Below is a plot of the raw data, original curve fit, and a set of steady state values from simulation step responses. The </w:t>
       </w:r>
       <w:r>
         <w:rPr>
@@ -8650,17 +8452,11 @@
         </w:drawing>
       </w:r>
       <w:r>
-        <w:t xml:space="preserve"> c</w:t>
-      </w:r>
-      <w:r>
-        <w:t xml:space="preserve">urve fit and the simulated data line up so perfectly that one set is hidden by the other. This is an indicator that, at the very least, the parameters found from experimental data are consistent with each other and with the model. It also </w:t>
+        <w:t xml:space="preserve"> curve fit and the simulated data line up so perfectly that one set is hidden by the other. This is an indicator that, at the very least, the parameters found from experimental data are consistent with each other and with the model. It also </w:t>
       </w:r>
       <w:r>
         <w:lastRenderedPageBreak/>
-        <w:t>indicates that si</w:t>
-      </w:r>
-      <w:r>
-        <w:t xml:space="preserve">gnificant elements of the raw data are represented by the simulation utilized in the control system design. </w:t>
+        <w:t xml:space="preserve">indicates that significant elements of the raw data are represented by the simulation utilized in the control system design. </w:t>
       </w:r>
     </w:p>
     <w:p>
@@ -8685,14 +8481,7 @@
           <w:rFonts w:ascii="Consolas" w:eastAsia="Times New Roman" w:hAnsi="Consolas"/>
           <w:color w:val="404040"/>
         </w:rPr>
-        <w:t xml:space="preserve">   </w:t>
-      </w:r>
-      <w:r>
-        <w:rPr>
-          <w:rFonts w:ascii="Consolas" w:eastAsia="Times New Roman" w:hAnsi="Consolas"/>
-          <w:color w:val="404040"/>
-        </w:rPr>
-        <w:t xml:space="preserve"> </w:t>
+        <w:t xml:space="preserve">    </w:t>
       </w:r>
     </w:p>
     <w:p>
@@ -8770,10 +8559,7 @@
         <w:pStyle w:val="Text"/>
       </w:pPr>
       <w:r>
-        <w:t>To illustrate that the transient response characteristics are captured by the model, the three experimental step responses are simulated and comp</w:t>
-      </w:r>
-      <w:r>
-        <w:t xml:space="preserve">ared to the raw data. </w:t>
+        <w:t xml:space="preserve">To illustrate that the transient response characteristics are captured by the model, the three experimental step responses are simulated and compared to the raw data. </w:t>
       </w:r>
     </w:p>
     <w:p>
@@ -8798,14 +8584,7 @@
           <w:rFonts w:ascii="Consolas" w:eastAsia="Times New Roman" w:hAnsi="Consolas"/>
           <w:color w:val="404040"/>
         </w:rPr>
-        <w:t xml:space="preserve">   </w:t>
-      </w:r>
-      <w:r>
-        <w:rPr>
-          <w:rFonts w:ascii="Consolas" w:eastAsia="Times New Roman" w:hAnsi="Consolas"/>
-          <w:color w:val="404040"/>
-        </w:rPr>
-        <w:t xml:space="preserve"> </w:t>
+        <w:t xml:space="preserve">    </w:t>
       </w:r>
     </w:p>
     <w:p>
@@ -8895,14 +8674,7 @@
           <w:rFonts w:ascii="Consolas" w:eastAsia="Times New Roman" w:hAnsi="Consolas"/>
           <w:color w:val="404040"/>
         </w:rPr>
-        <w:t xml:space="preserve">   </w:t>
-      </w:r>
-      <w:r>
-        <w:rPr>
-          <w:rFonts w:ascii="Consolas" w:eastAsia="Times New Roman" w:hAnsi="Consolas"/>
-          <w:color w:val="404040"/>
-        </w:rPr>
-        <w:t xml:space="preserve"> </w:t>
+        <w:t xml:space="preserve">    </w:t>
       </w:r>
     </w:p>
     <w:p>
@@ -8992,14 +8764,7 @@
           <w:rFonts w:ascii="Consolas" w:eastAsia="Times New Roman" w:hAnsi="Consolas"/>
           <w:color w:val="404040"/>
         </w:rPr>
-        <w:t xml:space="preserve">   </w:t>
-      </w:r>
-      <w:r>
-        <w:rPr>
-          <w:rFonts w:ascii="Consolas" w:eastAsia="Times New Roman" w:hAnsi="Consolas"/>
-          <w:color w:val="404040"/>
-        </w:rPr>
-        <w:t xml:space="preserve"> </w:t>
+        <w:t xml:space="preserve">    </w:t>
       </w:r>
     </w:p>
     <w:p>
@@ -9077,10 +8842,7 @@
         <w:pStyle w:val="Text"/>
       </w:pPr>
       <w:r>
-        <w:t>All three step responses match up very well with the experimental data. They all lie within the spread of the data, and they all approach the approximation of the steady state tachometer voltage. It is concluded that the motor mo</w:t>
-      </w:r>
-      <w:r>
-        <w:t xml:space="preserve">delling is, at least partially, successful. Meaningful conclusions can be drawn from the simulations below, so long as the influence of the pendulum is modelled well enough. </w:t>
+        <w:t xml:space="preserve">All three step responses match up very well with the experimental data. They all lie within the spread of the data, and they all approach the approximation of the steady state tachometer voltage. It is concluded that the motor modelling is, at least partially, successful. Meaningful conclusions can be drawn from the simulations below, so long as the influence of the pendulum is modelled well enough. </w:t>
       </w:r>
     </w:p>
     <w:p>
@@ -9099,10 +8861,7 @@
         <w:pStyle w:val="Text"/>
       </w:pPr>
       <w:r>
-        <w:t>The Q and R matrices are initially chosen to gi</w:t>
-      </w:r>
-      <w:r>
-        <w:t xml:space="preserve">ve the </w:t>
+        <w:t xml:space="preserve">The Q and R matrices are initially chosen to give the </w:t>
       </w:r>
       <w:r>
         <w:rPr>
@@ -9186,13 +8945,7 @@
         </w:drawing>
       </w:r>
       <w:r>
-        <w:t xml:space="preserve"> state. The controller shouldn't care so much if the pendulum moves quickly - what's more important is that the controller regulates it to the upward position. The R matrix is given a heavy weighting </w:t>
-      </w:r>
-      <w:r>
-        <w:t>so as not to saturate the actuator. A controller that tries as hard as it can initially and then as hard as it can when the position overshoots might not actually be bad - but the design criteria will be for this not to occur. The initial input should land</w:t>
-      </w:r>
-      <w:r>
-        <w:t xml:space="preserve"> close to the 15V rails of the inverting power amplifier to allow for timeliness/aggressiveness of the response, but it will be capped at 10V for our purposes. </w:t>
+        <w:t xml:space="preserve"> state. The controller shouldn't care so much if the pendulum moves quickly - what's more important is that the controller regulates it to the upward position. The R matrix is given a heavy weighting so as not to saturate the actuator. A controller that tries as hard as it can initially and then as hard as it can when the position overshoots might not actually be bad - but the design criteria will be for this not to occur. The initial input should land close to the 15V rails of the inverting power amplifier to allow for timeliness/aggressiveness of the response, but it will be capped at 10V for our purposes. </w:t>
       </w:r>
     </w:p>
     <w:p>
@@ -9416,14 +9169,7 @@
           <w:rFonts w:ascii="Consolas" w:eastAsia="Times New Roman" w:hAnsi="Consolas"/>
           <w:color w:val="404040"/>
         </w:rPr>
-        <w:t xml:space="preserve">   </w:t>
-      </w:r>
-      <w:r>
-        <w:rPr>
-          <w:rFonts w:ascii="Consolas" w:eastAsia="Times New Roman" w:hAnsi="Consolas"/>
-          <w:color w:val="404040"/>
-        </w:rPr>
-        <w:t xml:space="preserve"> </w:t>
+        <w:t xml:space="preserve">    </w:t>
       </w:r>
     </w:p>
     <w:p>
@@ -9502,10 +9248,7 @@
         <w:pStyle w:val="Text"/>
       </w:pPr>
       <w:r>
-        <w:t xml:space="preserve">The  response settles out at about 4 seconds and the maximum actuation is </w:t>
-      </w:r>
-      <w:r>
-        <w:t xml:space="preserve">only, roughly -2.75 V. This control law did not come close enough to the desired 10V. </w:t>
+        <w:t xml:space="preserve">The  response settles out at about 4 seconds and the maximum actuation is only, roughly -2.75 V. This control law did not come close enough to the desired 10V. </w:t>
       </w:r>
     </w:p>
     <w:p>
@@ -9716,14 +9459,7 @@
           <w:rFonts w:ascii="Consolas" w:eastAsia="Times New Roman" w:hAnsi="Consolas"/>
           <w:color w:val="404040"/>
         </w:rPr>
-        <w:t xml:space="preserve">   </w:t>
-      </w:r>
-      <w:r>
-        <w:rPr>
-          <w:rFonts w:ascii="Consolas" w:eastAsia="Times New Roman" w:hAnsi="Consolas"/>
-          <w:color w:val="404040"/>
-        </w:rPr>
-        <w:t xml:space="preserve"> </w:t>
+        <w:t xml:space="preserve">    </w:t>
       </w:r>
     </w:p>
     <w:p>
@@ -9830,10 +9566,7 @@
         <w:pStyle w:val="Text"/>
       </w:pPr>
       <w:r>
-        <w:t>The Nonlinear Simulink implementation considers the measurement gains, the in</w:t>
-      </w:r>
-      <w:r>
-        <w:t xml:space="preserve">verting op amp, and the inverting power amplifier. </w:t>
+        <w:t xml:space="preserve">The Nonlinear Simulink implementation considers the measurement gains, the inverting op amp, and the inverting power amplifier. </w:t>
       </w:r>
     </w:p>
     <w:p>
@@ -9948,6 +9681,7 @@
         <w:rPr>
           <w:noProof/>
         </w:rPr>
+        <w:lastRenderedPageBreak/>
         <w:drawing>
           <wp:inline distT="0" distB="0" distL="0" distR="0" wp14:anchorId="762C5D1F" wp14:editId="77ABCE6C">
             <wp:extent cx="6972300" cy="3343275"/>
@@ -9998,25 +9732,23 @@
         <w:pStyle w:val="Text"/>
       </w:pPr>
       <w:r>
-        <w:t xml:space="preserve">and the "Inverting Op Amp and Inverting Power Amplifier" subsystem contains the op amp </w:t>
-      </w:r>
-      <w:r>
-        <w:t xml:space="preserve">gains associated with the physical hardware. The LQR gains must take these into account as well as the measurement gains. </w:t>
-      </w:r>
-    </w:p>
-    <w:p>
-      <w:pPr>
-        <w:pStyle w:val="Text"/>
-      </w:pPr>
-    </w:p>
-    <w:p>
-      <w:pPr>
-        <w:pStyle w:val="Text"/>
-      </w:pPr>
-      <w:r>
-        <w:rPr>
-          <w:noProof/>
-        </w:rPr>
+        <w:t xml:space="preserve">and the "Inverting Op Amp and Inverting Power Amplifier" subsystem contains the op amp gains associated with the physical hardware. The LQR gains must take these into account as well as the measurement gains. </w:t>
+      </w:r>
+    </w:p>
+    <w:p>
+      <w:pPr>
+        <w:pStyle w:val="Text"/>
+      </w:pPr>
+    </w:p>
+    <w:p>
+      <w:pPr>
+        <w:pStyle w:val="Text"/>
+      </w:pPr>
+      <w:r>
+        <w:rPr>
+          <w:noProof/>
+        </w:rPr>
+        <w:lastRenderedPageBreak/>
         <w:drawing>
           <wp:inline distT="0" distB="0" distL="0" distR="0" wp14:anchorId="77D1E799" wp14:editId="4AAECD05">
             <wp:extent cx="5581650" cy="3648075"/>
@@ -10062,10 +9794,7 @@
         <w:pStyle w:val="Text"/>
       </w:pPr>
       <w:r>
-        <w:t>The LQR gains are altered in their sign to account for the inverting nature of the op amp, they are divided by their respective m</w:t>
-      </w:r>
-      <w:r>
-        <w:t xml:space="preserve">easurement gain (including the gear ratio), and they are again divided by the inverting power amplifier gain. This takes measurements from the true system and converts them into units consistent with the mathematical model. </w:t>
+        <w:t xml:space="preserve">The LQR gains are altered in their sign to account for the inverting nature of the op amp, they are divided by their respective measurement gain (including the gear ratio), and they are again divided by the inverting power amplifier gain. This takes measurements from the true system and converts them into units consistent with the mathematical model. </w:t>
       </w:r>
     </w:p>
     <w:p>
@@ -10213,31 +9942,25 @@
           <w:rFonts w:ascii="Consolas" w:eastAsia="Times New Roman" w:hAnsi="Consolas"/>
           <w:color w:val="404040"/>
         </w:rPr>
-        <w:t xml:space="preserve">   </w:t>
-      </w:r>
-      <w:r>
+        <w:t xml:space="preserve">    </w:t>
+      </w:r>
+    </w:p>
+    <w:p>
+      <w:pPr>
+        <w:jc w:val="center"/>
+        <w:divId w:val="1479303231"/>
         <w:rPr>
           <w:rFonts w:ascii="Consolas" w:eastAsia="Times New Roman" w:hAnsi="Consolas"/>
           <w:color w:val="404040"/>
         </w:rPr>
-        <w:t xml:space="preserve"> </w:t>
-      </w:r>
-    </w:p>
-    <w:p>
-      <w:pPr>
-        <w:jc w:val="center"/>
-        <w:divId w:val="1479303231"/>
+      </w:pPr>
+      <w:r>
         <w:rPr>
           <w:rFonts w:ascii="Consolas" w:eastAsia="Times New Roman" w:hAnsi="Consolas"/>
+          <w:noProof/>
           <w:color w:val="404040"/>
         </w:rPr>
-      </w:pPr>
-      <w:r>
-        <w:rPr>
-          <w:rFonts w:ascii="Consolas" w:eastAsia="Times New Roman" w:hAnsi="Consolas"/>
-          <w:noProof/>
-          <w:color w:val="404040"/>
-        </w:rPr>
+        <w:lastRenderedPageBreak/>
         <w:drawing>
           <wp:inline distT="0" distB="0" distL="0" distR="0" wp14:anchorId="7096E983" wp14:editId="6889316F">
             <wp:extent cx="4457700" cy="5010150"/>
@@ -10298,10 +10021,7 @@
         <w:pStyle w:val="Text"/>
       </w:pPr>
       <w:r>
-        <w:t xml:space="preserve">The nonlinear response overshoots the equilibrium point </w:t>
-      </w:r>
-      <w:r>
-        <w:t xml:space="preserve">and then gets stuck in stiction at about </w:t>
+        <w:t xml:space="preserve">The nonlinear response overshoots the equilibrium point and then gets stuck in stiction at about </w:t>
       </w:r>
       <w:r>
         <w:rPr>
@@ -10486,14 +10206,7 @@
           <w:rFonts w:ascii="Consolas" w:eastAsia="Times New Roman" w:hAnsi="Consolas"/>
           <w:color w:val="404040"/>
         </w:rPr>
-        <w:t xml:space="preserve">   </w:t>
-      </w:r>
-      <w:r>
-        <w:rPr>
-          <w:rFonts w:ascii="Consolas" w:eastAsia="Times New Roman" w:hAnsi="Consolas"/>
-          <w:color w:val="404040"/>
-        </w:rPr>
-        <w:t xml:space="preserve"> </w:t>
+        <w:t xml:space="preserve">    </w:t>
       </w:r>
     </w:p>
     <w:p>
@@ -10572,16 +10285,7 @@
         <w:pStyle w:val="Text"/>
       </w:pPr>
       <w:r>
-        <w:t>I</w:t>
-      </w:r>
-      <w:r>
-        <w:t>t was found that increasing the position weighting did not fix the steady state error. Rather good results were achieved by decreasing the aggressiveness of the controller until the momentum of the pendulum is close to zero when near the vertical operating</w:t>
-      </w:r>
-      <w:r>
-        <w:t xml:space="preserve"> point. Essentially, the controller that just so happens to land the pendulum in a stiction region that is close to the operating point is the one that has the best performance. The stiction keeps the pendulum there, and the position error is too small to </w:t>
-      </w:r>
-      <w:r>
-        <w:t xml:space="preserve">overcome it - but the pendulum is close to </w:t>
+        <w:t xml:space="preserve">It was found that increasing the position weighting did not fix the steady state error. Rather good results were achieved by decreasing the aggressiveness of the controller until the momentum of the pendulum is close to zero when near the vertical operating point. Essentially, the controller that just so happens to land the pendulum in a stiction region that is close to the operating point is the one that has the best performance. The stiction keeps the pendulum there, and the position error is too small to overcome it - but the pendulum is close to </w:t>
       </w:r>
       <w:r>
         <w:rPr>
@@ -10709,6 +10413,7 @@
           <w:noProof/>
           <w:position w:val="-7"/>
         </w:rPr>
+        <w:lastRenderedPageBreak/>
         <w:drawing>
           <wp:inline distT="0" distB="0" distL="0" distR="0" wp14:anchorId="487C7A4E" wp14:editId="6A6CF07A">
             <wp:extent cx="642938" cy="166688"/>
@@ -10766,14 +10471,7 @@
           <w:rFonts w:ascii="Consolas" w:eastAsia="Times New Roman" w:hAnsi="Consolas"/>
           <w:color w:val="404040"/>
         </w:rPr>
-        <w:t xml:space="preserve">   </w:t>
-      </w:r>
-      <w:r>
-        <w:rPr>
-          <w:rFonts w:ascii="Consolas" w:eastAsia="Times New Roman" w:hAnsi="Consolas"/>
-          <w:color w:val="404040"/>
-        </w:rPr>
-        <w:t xml:space="preserve"> </w:t>
+        <w:t xml:space="preserve">    </w:t>
       </w:r>
     </w:p>
     <w:p>
@@ -10852,10 +10550,7 @@
         <w:pStyle w:val="Text"/>
       </w:pPr>
       <w:r>
-        <w:t>It is found that decreasing R until the pendulum's velocity nears zero when theta is near zero produce</w:t>
-      </w:r>
-      <w:r>
-        <w:t xml:space="preserve">d a good result. The steady state position error was found to be roughly </w:t>
+        <w:t xml:space="preserve">It is found that decreasing R until the pendulum's velocity nears zero when theta is near zero produced a good result. The steady state position error was found to be roughly </w:t>
       </w:r>
       <w:r>
         <w:rPr>
@@ -10927,31 +10622,25 @@
           <w:rFonts w:ascii="Consolas" w:eastAsia="Times New Roman" w:hAnsi="Consolas"/>
           <w:color w:val="404040"/>
         </w:rPr>
-        <w:t xml:space="preserve">   </w:t>
-      </w:r>
-      <w:r>
+        <w:t xml:space="preserve">    </w:t>
+      </w:r>
+    </w:p>
+    <w:p>
+      <w:pPr>
+        <w:jc w:val="center"/>
+        <w:divId w:val="1829396249"/>
         <w:rPr>
           <w:rFonts w:ascii="Consolas" w:eastAsia="Times New Roman" w:hAnsi="Consolas"/>
           <w:color w:val="404040"/>
         </w:rPr>
-        <w:t xml:space="preserve"> </w:t>
-      </w:r>
-    </w:p>
-    <w:p>
-      <w:pPr>
-        <w:jc w:val="center"/>
-        <w:divId w:val="1829396249"/>
+      </w:pPr>
+      <w:r>
         <w:rPr>
           <w:rFonts w:ascii="Consolas" w:eastAsia="Times New Roman" w:hAnsi="Consolas"/>
+          <w:noProof/>
           <w:color w:val="404040"/>
         </w:rPr>
-      </w:pPr>
-      <w:r>
-        <w:rPr>
-          <w:rFonts w:ascii="Consolas" w:eastAsia="Times New Roman" w:hAnsi="Consolas"/>
-          <w:noProof/>
-          <w:color w:val="404040"/>
-        </w:rPr>
+        <w:lastRenderedPageBreak/>
         <w:drawing>
           <wp:inline distT="0" distB="0" distL="0" distR="0" wp14:anchorId="0DABAA50" wp14:editId="0DB18280">
             <wp:extent cx="4000500" cy="3000375"/>
@@ -11064,10 +10753,7 @@
         </w:drawing>
       </w:r>
       <w:r>
-        <w:t>, given the system's initial conditions. Because the system is nonlinear, the fine tuning of this particular situation will not necessarily hold for a different set of</w:t>
-      </w:r>
-      <w:r>
-        <w:t xml:space="preserve"> initial conditions. The controller is essentially relying on happenstance for its performance. For the situation where the pendulum is at rest, leaning on the table at </w:t>
+        <w:t xml:space="preserve">, given the system's initial conditions. Because the system is nonlinear, the fine tuning of this particular situation will not necessarily hold for a different set of initial conditions. The controller is essentially relying on happenstance for its performance. For the situation where the pendulum is at rest, leaning on the table at </w:t>
       </w:r>
       <w:r>
         <w:rPr>
@@ -11117,16 +10803,7 @@
         <w:pStyle w:val="Text"/>
       </w:pPr>
       <w:r>
-        <w:t>Ther</w:t>
-      </w:r>
-      <w:r>
-        <w:t>e is only one steady state location that the controller's inability to overcome the stiction is inconsequential - it's the operating point. Any non-zero error will have a stiction force associated with it and if the error is too small, the resultant actuat</w:t>
-      </w:r>
-      <w:r>
-        <w:t>ion isn't enough to overcome it. A good first step at making the linear controller work better in the presence of stiction would be to add in some integral action. It would have to be a slow integrator so that it doesn't jolt the system through the stictio</w:t>
-      </w:r>
-      <w:r>
-        <w:t xml:space="preserve">n and become unstable in that manner, bouncing around equilibrium points in the "sticky" system. </w:t>
+        <w:t xml:space="preserve">There is only one steady state location that the controller's inability to overcome the stiction is inconsequential - it's the operating point. Any non-zero error will have a stiction force associated with it and if the error is too small, the resultant actuation isn't enough to overcome it. A good first step at making the linear controller work better in the presence of stiction would be to add in some integral action. It would have to be a slow integrator so that it doesn't jolt the system through the stiction and become unstable in that manner, bouncing around equilibrium points in the "sticky" system. </w:t>
       </w:r>
     </w:p>
     <w:p>
@@ -11218,16 +10895,7 @@
         </w:drawing>
       </w:r>
       <w:r>
-        <w:t xml:space="preserve"> matrix, Lyapunov analysis must be done using methods that co</w:t>
-      </w:r>
-      <w:r>
-        <w:t>nsider the size of the region of stability. Since this was not done, any talk of what could potentially cause a stable LQR control scheme to be unstable in its nonlinear implementation is speculative. The major takeaway is that the behavior modelled by the</w:t>
-      </w:r>
-      <w:r>
-        <w:t xml:space="preserve"> linear representation is drastically different than that of the nonlinear system. This makes iterating on LQR matrices difficult and unpredictable. A nonlinear control technique, or even linear technique that modifies the LQR method above, is well motivat</w:t>
-      </w:r>
-      <w:r>
-        <w:t xml:space="preserve">ed. </w:t>
+        <w:t xml:space="preserve"> matrix, Lyapunov analysis must be done using methods that consider the size of the region of stability. Since this was not done, any talk of what could potentially cause a stable LQR control scheme to be unstable in its nonlinear implementation is speculative. The major takeaway is that the behavior modelled by the linear representation is drastically different than that of the nonlinear system. This makes iterating on LQR matrices difficult and unpredictable. A nonlinear control technique, or even linear technique that modifies the LQR method above, is well motivated. </w:t>
       </w:r>
     </w:p>
     <w:p>
@@ -11248,6 +10916,7 @@
         <w:pStyle w:val="Heading1"/>
       </w:pPr>
       <w:r>
+        <w:lastRenderedPageBreak/>
         <w:t xml:space="preserve">Part Two - Improved Lyapunov Stability Arguments, and Nonlinear Variable Structure Controller </w:t>
       </w:r>
       <w:bookmarkEnd w:id="30"/>
@@ -11257,7 +10926,13 @@
         <w:pStyle w:val="Text"/>
       </w:pPr>
       <w:r>
-        <w:t xml:space="preserve">A nonlinear control scheme is desired that can overcome the issue with the LQR approach taken above. The system will take the state from </w:t>
+        <w:t>A nonlinear control scheme is desired that can overcome the issue</w:t>
+      </w:r>
+      <w:r>
+        <w:t>s</w:t>
+      </w:r>
+      <w:r>
+        <w:t xml:space="preserve"> with the LQR approach taken above. The system will take the state from </w:t>
       </w:r>
       <w:r>
         <w:rPr>
@@ -11299,10 +10974,7 @@
         </w:drawing>
       </w:r>
       <w:r>
-        <w:t xml:space="preserve"> to the upward operating point within five seconds. It is desired to have a steady state angular error of less than a </w:t>
-      </w:r>
-      <w:r>
-        <w:t xml:space="preserve">tenth of a degree, a </w:t>
+        <w:t xml:space="preserve"> to the upward operating point within five seconds. It is desired to have a steady state angular error of less than a tenth of a degree, a </w:t>
       </w:r>
       <w:r>
         <w:t>significant improvement</w:t>
@@ -11320,10 +10992,7 @@
         <w:t>therefore,</w:t>
       </w:r>
       <w:r>
-        <w:t xml:space="preserve"> it is desired to prevent chatter in the actuator at steady state - only controllers with no perpetual chattering can be considered su</w:t>
-      </w:r>
-      <w:r>
-        <w:t>ccessful. Finally, the controller must be robust to model and parameter inaccuracies even in the presence of limited actuation.</w:t>
+        <w:t xml:space="preserve"> it is desired to prevent chatter in the actuator at steady state - only controllers with no perpetual chattering can be considered successful. Finally, the controller must be robust to model and parameter inaccuracies even in the presence of limited actuation.</w:t>
       </w:r>
     </w:p>
     <w:p>
@@ -11386,11 +11055,7 @@
         <w:pStyle w:val="Text"/>
       </w:pPr>
       <w:r>
-        <w:lastRenderedPageBreak/>
-        <w:t>With the model utilized in this paper, the proposed controller satisfies the performance criteria and greatly improves on th</w:t>
-      </w:r>
-      <w:r>
-        <w:t xml:space="preserve">e steady state error and robustness of the linear quadratic regulator from part 1. The variable structure controller presented </w:t>
+        <w:t xml:space="preserve">With the model utilized in this paper, the proposed controller satisfies the performance criteria and greatly improves on the steady state error and robustness of the linear quadratic regulator from part 1. The variable structure controller presented </w:t>
       </w:r>
       <w:r>
         <w:t>can</w:t>
@@ -11438,10 +11103,7 @@
         </w:drawing>
       </w:r>
       <w:r>
-        <w:t xml:space="preserve"> to the origin within the required time, within the margin of steady state error, and without act</w:t>
-      </w:r>
-      <w:r>
-        <w:t xml:space="preserve">uation chatter. Lyapunov stability arguments that </w:t>
+        <w:t xml:space="preserve"> to the origin within the required time, within the margin of steady state error, and without actuation chatter. Lyapunov stability arguments that </w:t>
       </w:r>
       <w:r>
         <w:t>consider</w:t>
@@ -11453,10 +11115,7 @@
         <w:t>inaccuracies</w:t>
       </w:r>
       <w:r>
-        <w:t>. This is more compelling than the Lyapunov stability arguments that utilized Lyapunov's indirect method</w:t>
-      </w:r>
-      <w:r>
-        <w:t xml:space="preserve"> and ignored the stiction. The arguments also provide reasonable certainty that, given the choice of control parameters, the system's stability will not be affected by the actuation rails. </w:t>
+        <w:t xml:space="preserve">. This is more compelling than the Lyapunov stability arguments that utilized Lyapunov's indirect method and ignored the stiction. The arguments also provide reasonable certainty that, given the choice of control parameters, the system's stability will not be affected by the actuation rails. </w:t>
       </w:r>
     </w:p>
     <w:p>
@@ -11479,16 +11138,7 @@
         <w:pStyle w:val="Text"/>
       </w:pPr>
       <w:r>
-        <w:t>The stability analysis in part one u</w:t>
-      </w:r>
-      <w:r>
-        <w:t xml:space="preserve">tilized Lyapunov's indirect method which had severe limitations. It is desired to utilize a Lyapunov-stability-based control technique that holds for a much larger region of the state space. A control law that is guaranteed to make the desired equilibrium </w:t>
-      </w:r>
-      <w:r>
-        <w:t>point attractive globally is the ideal scenario. It is shown that this ideal scenario is not achievable with the proposed control law given that the system is effort limited (15 V rails). Additionally, the 100Hz measurement sample rate for the system is no</w:t>
-      </w:r>
-      <w:r>
-        <w:t xml:space="preserve">t considered in the stability analysis. Rather, it will be compensated for with an additional control structure; a boundary layer that takes over near the switching surface. </w:t>
+        <w:t xml:space="preserve">The stability analysis in part one utilized Lyapunov's indirect method which had severe limitations. It is desired to utilize a Lyapunov-stability-based control technique that holds for a much larger region of the state space. A control law that is guaranteed to make the desired equilibrium point attractive globally is the ideal scenario. It is shown that this ideal scenario is not achievable with the proposed control law given that the system is effort limited (15 V rails). Additionally, the 100Hz measurement sample rate for the system is not considered in the stability analysis. Rather, it will be compensated for with an additional control structure; a boundary layer that takes over near the switching surface. </w:t>
       </w:r>
     </w:p>
     <w:p>
@@ -11595,10 +11245,7 @@
         <w:pStyle w:val="Text"/>
       </w:pPr>
       <w:r>
-        <w:t>A</w:t>
-      </w:r>
-      <w:r>
-        <w:t xml:space="preserve"> Lyapunov function </w:t>
+        <w:t xml:space="preserve">A Lyapunov function </w:t>
       </w:r>
       <w:r>
         <w:rPr>
@@ -11640,10 +11287,7 @@
         </w:drawing>
       </w:r>
       <w:r>
-        <w:t xml:space="preserve"> is d</w:t>
-      </w:r>
-      <w:r>
-        <w:t xml:space="preserve">efined in terms of scalar </w:t>
+        <w:t xml:space="preserve"> is defined in terms of scalar </w:t>
       </w:r>
       <w:r>
         <w:rPr>
@@ -11895,10 +11539,7 @@
         <w:pStyle w:val="Text"/>
       </w:pPr>
       <w:r>
-        <w:t>th</w:t>
-      </w:r>
-      <w:r>
-        <w:t xml:space="preserve">en </w:t>
+        <w:t xml:space="preserve">then </w:t>
       </w:r>
       <w:r>
         <w:rPr>
@@ -12296,10 +11937,7 @@
         </w:drawing>
       </w:r>
       <w:r>
-        <w:t xml:space="preserve"> must be negative definite. This is where the control law enters consideration. A contro</w:t>
-      </w:r>
-      <w:r>
-        <w:t xml:space="preserve">l actuation will be selected such that, through state feedback, </w:t>
+        <w:t xml:space="preserve"> must be negative definite. This is where the control law enters consideration. A control actuation will be selected such that, through state feedback, </w:t>
       </w:r>
       <w:r>
         <w:rPr>
@@ -12404,10 +12042,7 @@
         <w:pStyle w:val="Text"/>
       </w:pPr>
       <w:r>
-        <w:t>where</w:t>
-      </w:r>
-      <w:r>
-        <w:t xml:space="preserve"> </w:t>
+        <w:t xml:space="preserve">where </w:t>
       </w:r>
       <w:r>
         <w:rPr>
@@ -13020,7 +12655,11 @@
         </w:drawing>
       </w:r>
       <w:r>
-        <w:t xml:space="preserve">), can be kept in terms of </w:t>
+        <w:t xml:space="preserve">), can be </w:t>
+      </w:r>
+      <w:r>
+        <w:lastRenderedPageBreak/>
+        <w:t xml:space="preserve">kept in terms of </w:t>
       </w:r>
       <w:r>
         <w:rPr>
@@ -13062,10 +12701,7 @@
         </w:drawing>
       </w:r>
       <w:r>
-        <w:t xml:space="preserve"> alone, then the negative definiteness can</w:t>
-      </w:r>
-      <w:r>
-        <w:t xml:space="preserve"> be a reasoned in a straightforward manner. To achieve this, the nonlinearities of the plant are cancelled out, and </w:t>
+        <w:t xml:space="preserve"> alone, then the negative definiteness can be a reasoned in a straightforward manner. To achieve this, the nonlinearities of the plant are cancelled out, and </w:t>
       </w:r>
       <w:r>
         <w:rPr>
@@ -13351,10 +12987,7 @@
         </w:drawing>
       </w:r>
       <w:r>
-        <w:t>. Plugging in the system dyna</w:t>
-      </w:r>
-      <w:r>
-        <w:t>mics</w:t>
+        <w:t>. Plugging in the system dynamics</w:t>
       </w:r>
     </w:p>
     <w:p>
@@ -13726,6 +13359,7 @@
         <w:pStyle w:val="Text"/>
       </w:pPr>
       <w:r>
+        <w:lastRenderedPageBreak/>
         <w:t xml:space="preserve">Using this input, </w:t>
       </w:r>
       <w:r>
@@ -13958,7 +13592,6 @@
         <w:rPr>
           <w:b/>
         </w:rPr>
-        <w:lastRenderedPageBreak/>
         <w:t>First Practical Limitation on Proof of Negative Definiteness - Model Uncertainty</w:t>
       </w:r>
     </w:p>
@@ -14093,10 +13726,7 @@
         </w:drawing>
       </w:r>
       <w:r>
-        <w:t xml:space="preserve"> alone. Therefore, the model</w:t>
-      </w:r>
-      <w:r>
-        <w:t xml:space="preserve"> uncertainty is the first limitation on a proof of negative definiteness that </w:t>
+        <w:t xml:space="preserve"> alone. Therefore, the model uncertainty is the first limitation on a proof of negative definiteness that </w:t>
       </w:r>
       <w:r>
         <w:t>incorporates</w:t>
@@ -14447,10 +14077,7 @@
         <w:pStyle w:val="Text"/>
       </w:pPr>
       <w:r>
-        <w:t xml:space="preserve">A </w:t>
-      </w:r>
-      <w:r>
-        <w:t xml:space="preserve">trajectory requiring too much nullifying voltage at any point in time will saturate the actuator and </w:t>
+        <w:t xml:space="preserve">A trajectory requiring too much nullifying voltage at any point in time will saturate the actuator and </w:t>
       </w:r>
       <w:r>
         <w:rPr>
@@ -14868,10 +14495,7 @@
         </w:drawing>
       </w:r>
       <w:r>
-        <w:t xml:space="preserve"> is zero </w:t>
-      </w:r>
-      <w:r>
-        <w:t xml:space="preserve">and </w:t>
+        <w:t xml:space="preserve"> is zero and </w:t>
       </w:r>
       <w:r>
         <w:rPr>
@@ -15125,10 +14749,7 @@
         <w:pStyle w:val="Text"/>
       </w:pPr>
       <w:r>
-        <w:t>The second is a s</w:t>
-      </w:r>
-      <w:r>
-        <w:t xml:space="preserve">moothing proportional controller on </w:t>
+        <w:t xml:space="preserve">The second is a smoothing proportional controller on </w:t>
       </w:r>
       <w:r>
         <w:rPr>
@@ -15170,10 +14791,7 @@
         </w:drawing>
       </w:r>
       <w:r>
-        <w:t xml:space="preserve"> that is implemented near a boundary layer. The discrete measurements available for feedback are shown to produce chatter in the actuator and an undesirable amount of swinging about the equilibrium point. If the aggress</w:t>
-      </w:r>
-      <w:r>
-        <w:t xml:space="preserve">iveness is slowed down near the switching surface, this chatter is reduced or eliminated. </w:t>
+        <w:t xml:space="preserve"> that is implemented near a boundary layer. The discrete measurements available for feedback are shown to produce chatter in the actuator and an undesirable amount of swinging about the equilibrium point. If the aggressiveness is slowed down near the switching surface, this chatter is reduced or eliminated. </w:t>
       </w:r>
     </w:p>
     <w:p>
@@ -15191,6 +14809,7 @@
           <w:noProof/>
           <w:position w:val="-22"/>
         </w:rPr>
+        <w:lastRenderedPageBreak/>
         <w:drawing>
           <wp:inline distT="0" distB="0" distL="0" distR="0" wp14:anchorId="1FCC9A6C" wp14:editId="074CF070">
             <wp:extent cx="833438" cy="323850"/>
@@ -15523,10 +15142,7 @@
         </w:drawing>
       </w:r>
       <w:r>
-        <w:t xml:space="preserve"> utilizes, the more attractive the switching surface becomes. This</w:t>
-      </w:r>
-      <w:r>
-        <w:t xml:space="preserve"> must be balanced though, because a larger switching voltage may make the nullifying voltage exceed the design specifications. If there is always enough voltage leftover from </w:t>
+        <w:t xml:space="preserve"> utilizes, the more attractive the switching surface becomes. This must be balanced though, because a larger switching voltage may make the nullifying voltage exceed the design specifications. If there is always enough voltage leftover from </w:t>
       </w:r>
       <w:r>
         <w:rPr>
@@ -15610,10 +15226,7 @@
         </w:drawing>
       </w:r>
       <w:r>
-        <w:t xml:space="preserve">  is large enough, then the proposed signum s</w:t>
-      </w:r>
-      <w:r>
-        <w:t xml:space="preserve">witching law's </w:t>
+        <w:t xml:space="preserve">  is large enough, then the proposed signum switching law's </w:t>
       </w:r>
       <w:r>
         <w:rPr>
@@ -16086,7 +15699,6 @@
       </w:pPr>
       <w:bookmarkStart w:id="36" w:name="MW_H_54F942FB"/>
       <w:r>
-        <w:lastRenderedPageBreak/>
         <w:t>Switching Control Law Simulations</w:t>
       </w:r>
       <w:bookmarkEnd w:id="36"/>
@@ -16107,10 +15719,7 @@
         <w:pStyle w:val="Text"/>
       </w:pPr>
       <w:r>
-        <w:t>Using</w:t>
-      </w:r>
-      <w:r>
-        <w:t xml:space="preserve"> </w:t>
+        <w:t xml:space="preserve">Using </w:t>
       </w:r>
       <w:r>
         <w:rPr>
@@ -16272,31 +15881,25 @@
           <w:rFonts w:ascii="Consolas" w:eastAsia="Times New Roman" w:hAnsi="Consolas"/>
           <w:color w:val="404040"/>
         </w:rPr>
-        <w:t xml:space="preserve">   </w:t>
-      </w:r>
-      <w:r>
+        <w:t xml:space="preserve">    </w:t>
+      </w:r>
+    </w:p>
+    <w:p>
+      <w:pPr>
+        <w:jc w:val="center"/>
+        <w:divId w:val="745036841"/>
         <w:rPr>
           <w:rFonts w:ascii="Consolas" w:eastAsia="Times New Roman" w:hAnsi="Consolas"/>
           <w:color w:val="404040"/>
         </w:rPr>
-        <w:t xml:space="preserve"> </w:t>
-      </w:r>
-    </w:p>
-    <w:p>
-      <w:pPr>
-        <w:jc w:val="center"/>
-        <w:divId w:val="745036841"/>
+      </w:pPr>
+      <w:r>
         <w:rPr>
           <w:rFonts w:ascii="Consolas" w:eastAsia="Times New Roman" w:hAnsi="Consolas"/>
+          <w:noProof/>
           <w:color w:val="404040"/>
         </w:rPr>
-      </w:pPr>
-      <w:r>
-        <w:rPr>
-          <w:rFonts w:ascii="Consolas" w:eastAsia="Times New Roman" w:hAnsi="Consolas"/>
-          <w:noProof/>
-          <w:color w:val="404040"/>
-        </w:rPr>
+        <w:lastRenderedPageBreak/>
         <w:drawing>
           <wp:inline distT="0" distB="0" distL="0" distR="0" wp14:anchorId="3B628581" wp14:editId="610DC4B8">
             <wp:extent cx="5134718" cy="5771072"/>
@@ -16352,11 +15955,7 @@
         <w:pStyle w:val="Text"/>
       </w:pPr>
       <w:r>
-        <w:lastRenderedPageBreak/>
-        <w:t xml:space="preserve">The performance in this simulation is excellent. This is due </w:t>
-      </w:r>
-      <w:r>
-        <w:t xml:space="preserve">to the ability of the actuator to react very quickly to deviations from the switching surface. The controller reaches a </w:t>
+        <w:t xml:space="preserve">The performance in this simulation is excellent. This is due to the ability of the actuator to react very quickly to deviations from the switching surface. The controller reaches a </w:t>
       </w:r>
       <w:r>
         <w:rPr>
@@ -16482,10 +16081,7 @@
         </w:drawing>
       </w:r>
       <w:r>
-        <w:t xml:space="preserve"> steady state error requirement is also sati</w:t>
-      </w:r>
-      <w:r>
-        <w:t xml:space="preserve">sfied. </w:t>
+        <w:t xml:space="preserve"> steady state error requirement is also satisfied. </w:t>
       </w:r>
     </w:p>
     <w:p>
@@ -16523,10 +16119,7 @@
         <w:pStyle w:val="Text"/>
       </w:pPr>
       <w:r>
-        <w:t xml:space="preserve">However, there is still a bit of </w:t>
-      </w:r>
-      <w:r>
-        <w:t xml:space="preserve">chatter </w:t>
+        <w:t xml:space="preserve">However, there is still a bit of chatter </w:t>
       </w:r>
       <w:r>
         <w:t>occurring</w:t>
@@ -16538,10 +16131,7 @@
         <w:t>simulation</w:t>
       </w:r>
       <w:r>
-        <w:t xml:space="preserve"> or in implementation. Regardless, the system sways back and forth wi</w:t>
-      </w:r>
-      <w:r>
-        <w:t xml:space="preserve">th a very small velocity that averages to zero. </w:t>
+        <w:t xml:space="preserve"> or in implementation. Regardless, the system sways back and forth with a very small velocity that averages to zero. </w:t>
       </w:r>
     </w:p>
     <w:p>
@@ -16566,14 +16156,7 @@
           <w:rFonts w:ascii="Consolas" w:eastAsia="Times New Roman" w:hAnsi="Consolas"/>
           <w:color w:val="404040"/>
         </w:rPr>
-        <w:t xml:space="preserve">   </w:t>
-      </w:r>
-      <w:r>
-        <w:rPr>
-          <w:rFonts w:ascii="Consolas" w:eastAsia="Times New Roman" w:hAnsi="Consolas"/>
-          <w:color w:val="404040"/>
-        </w:rPr>
-        <w:t xml:space="preserve"> </w:t>
+        <w:t xml:space="preserve">    </w:t>
       </w:r>
     </w:p>
     <w:p>
@@ -16698,10 +16281,7 @@
         </w:drawing>
       </w:r>
       <w:r>
-        <w:t>, so that design criterion is satisfied. However, a consequence of this performance is that the actuation chatters rapidly. This is to be expected with a swit</w:t>
-      </w:r>
-      <w:r>
-        <w:t xml:space="preserve">ching law, but partly motivates the addition of a boundary layer. </w:t>
+        <w:t xml:space="preserve">, so that design criterion is satisfied. However, a consequence of this performance is that the actuation chatters rapidly. This is to be expected with a switching law, but partly motivates the addition of a boundary layer. </w:t>
       </w:r>
     </w:p>
     <w:p>
@@ -16718,14 +16298,7 @@
           <w:color w:val="404040"/>
         </w:rPr>
         <w:lastRenderedPageBreak/>
-        <w:t xml:space="preserve">   </w:t>
-      </w:r>
-      <w:r>
-        <w:rPr>
-          <w:rFonts w:ascii="Consolas" w:eastAsia="Times New Roman" w:hAnsi="Consolas"/>
-          <w:color w:val="404040"/>
-        </w:rPr>
-        <w:t xml:space="preserve"> </w:t>
+        <w:t xml:space="preserve">    </w:t>
       </w:r>
       <w:r>
         <w:rPr>
@@ -16803,10 +16376,7 @@
         <w:pStyle w:val="Text"/>
       </w:pPr>
       <w:r>
-        <w:t>The use of a 100KHz sample rate is not realistic - the hardware implementation has as much slower sample rate of 100Hz. In simulation 2, this will be simulated using the same switching la</w:t>
-      </w:r>
-      <w:r>
-        <w:t xml:space="preserve">w that produced these initial results. </w:t>
+        <w:t xml:space="preserve">The use of a 100KHz sample rate is not realistic - the hardware implementation has as much slower sample rate of 100Hz. In simulation 2, this will be simulated using the same switching law that produced these initial results. </w:t>
       </w:r>
     </w:p>
     <w:p>
@@ -16939,14 +16509,7 @@
           <w:rFonts w:ascii="Consolas" w:eastAsia="Times New Roman" w:hAnsi="Consolas"/>
           <w:color w:val="404040"/>
         </w:rPr>
-        <w:t xml:space="preserve">   </w:t>
-      </w:r>
-      <w:r>
-        <w:rPr>
-          <w:rFonts w:ascii="Consolas" w:eastAsia="Times New Roman" w:hAnsi="Consolas"/>
-          <w:color w:val="404040"/>
-        </w:rPr>
-        <w:t xml:space="preserve"> </w:t>
+        <w:t xml:space="preserve">    </w:t>
       </w:r>
     </w:p>
     <w:p>
@@ -17031,10 +16594,7 @@
         <w:t>stabilize,</w:t>
       </w:r>
       <w:r>
-        <w:t xml:space="preserve"> and it sways about</w:t>
-      </w:r>
-      <w:r>
-        <w:t xml:space="preserve"> the operating point at 100Hz. </w:t>
+        <w:t xml:space="preserve"> and it sways about the operating point at 100Hz. </w:t>
       </w:r>
     </w:p>
     <w:p>
@@ -17059,14 +16619,7 @@
           <w:rFonts w:ascii="Consolas" w:eastAsia="Times New Roman" w:hAnsi="Consolas"/>
           <w:color w:val="404040"/>
         </w:rPr>
-        <w:t xml:space="preserve">   </w:t>
-      </w:r>
-      <w:r>
-        <w:rPr>
-          <w:rFonts w:ascii="Consolas" w:eastAsia="Times New Roman" w:hAnsi="Consolas"/>
-          <w:color w:val="404040"/>
-        </w:rPr>
-        <w:t xml:space="preserve"> </w:t>
+        <w:t xml:space="preserve">    </w:t>
       </w:r>
     </w:p>
     <w:p>
@@ -17229,10 +16782,7 @@
         </w:drawing>
       </w:r>
       <w:r>
-        <w:t xml:space="preserve"> values are still suitable for the sample rate presen</w:t>
-      </w:r>
-      <w:r>
-        <w:t xml:space="preserve">t on the hardware. To reduce the actuation chatter, a smoothing boundary layer is introduced. </w:t>
+        <w:t xml:space="preserve"> values are still suitable for the sample rate present on the hardware. To reduce the actuation chatter, a smoothing boundary layer is introduced. </w:t>
       </w:r>
     </w:p>
     <w:p>
@@ -17430,10 +16980,7 @@
         </w:drawing>
       </w:r>
       <w:r>
-        <w:t xml:space="preserve"> is behaving and the design criteria can focus on two </w:t>
-      </w:r>
-      <w:r>
-        <w:t>requirements:</w:t>
+        <w:t xml:space="preserve"> is behaving and the design criteria can focus on two requirements:</w:t>
       </w:r>
     </w:p>
     <w:p>
@@ -17513,10 +17060,7 @@
         <w:pStyle w:val="Text"/>
       </w:pPr>
       <w:r>
-        <w:t xml:space="preserve">The first design requirement is going to affect the steady </w:t>
-      </w:r>
-      <w:r>
-        <w:t xml:space="preserve">state error in the presence of model uncertainty. The second requirement is about the discrete system's convergence/stability. Neither of these requirements will be approached analytically. Rather, the boundary layer steepness coefficient </w:t>
+        <w:t xml:space="preserve">The first design requirement is going to affect the steady state error in the presence of model uncertainty. The second requirement is about the discrete system's convergence/stability. Neither of these requirements will be approached analytically. Rather, the boundary layer steepness coefficient </w:t>
       </w:r>
       <w:r>
         <w:rPr>
@@ -17558,10 +17102,7 @@
         </w:drawing>
       </w:r>
       <w:r>
-        <w:t xml:space="preserve"> will be tuned w</w:t>
-      </w:r>
-      <w:r>
-        <w:t xml:space="preserve">hile keeping the system parameters from previous successful simulations. </w:t>
+        <w:t xml:space="preserve"> will be tuned while keeping the system parameters from previous successful simulations. </w:t>
       </w:r>
     </w:p>
     <w:p>
@@ -17797,10 +17338,7 @@
         </w:drawing>
       </w:r>
       <w:r>
-        <w:t xml:space="preserve"> is positive definite, any negative</w:t>
-      </w:r>
-      <w:r>
-        <w:t xml:space="preserve"> or zero value of  </w:t>
+        <w:t xml:space="preserve"> is positive definite, any negative or zero value of  </w:t>
       </w:r>
       <w:r>
         <w:rPr>
@@ -18096,10 +17634,7 @@
         </w:drawing>
       </w:r>
       <w:r>
-        <w:t xml:space="preserve"> is larger than the magnitude of the model uncertainty at every point along a boundary layer t</w:t>
-      </w:r>
-      <w:r>
-        <w:t xml:space="preserve">rajectory, the system will be negative definite. In the continuous case, the boundary layer, </w:t>
+        <w:t xml:space="preserve"> is larger than the magnitude of the model uncertainty at every point along a boundary layer trajectory, the system will be negative definite. In the continuous case, the boundary layer, </w:t>
       </w:r>
       <w:r>
         <w:rPr>
@@ -18141,10 +17676,7 @@
         </w:drawing>
       </w:r>
       <w:r>
-        <w:t xml:space="preserve"> is attractive given this requirement. In the discrete case, however, successive actuations held constant over the sample period must produce a subsequent state t</w:t>
-      </w:r>
-      <w:r>
-        <w:t xml:space="preserve">hat is smaller than its predecessor. A full nonlinear discretization that includes the imperfect nature of the nullifying actuation is impractical, which motivates an iterative tuning method for </w:t>
+        <w:t xml:space="preserve"> is attractive given this requirement. In the discrete case, however, successive actuations held constant over the sample period must produce a subsequent state that is smaller than its predecessor. A full nonlinear discretization that includes the imperfect nature of the nullifying actuation is impractical, which motivates an iterative tuning method for </w:t>
       </w:r>
       <w:r>
         <w:rPr>
@@ -18186,10 +17718,7 @@
         </w:drawing>
       </w:r>
       <w:r>
-        <w:t xml:space="preserve">. It is desired to find as large a value as possible before </w:t>
-      </w:r>
-      <w:r>
-        <w:t xml:space="preserve">the system loses its discrete stability. Additionally, a design factor will be added to make the boundary layer a bit larger in an attempt to prevent the system from overshooting the boundary layer completely. </w:t>
+        <w:t xml:space="preserve">. It is desired to find as large a value as possible before the system loses its discrete stability. Additionally, a design factor will be added to make the boundary layer a bit larger in an attempt to prevent the system from overshooting the boundary layer completely. </w:t>
       </w:r>
     </w:p>
     <w:p>
@@ -18203,10 +17732,7 @@
       </w:pPr>
       <w:bookmarkStart w:id="39" w:name="MW_H_9E5B434F"/>
       <w:r>
-        <w:t>Switching Control Law with Boundary Layer Si</w:t>
-      </w:r>
-      <w:r>
-        <w:t>mulations</w:t>
+        <w:t>Switching Control Law with Boundary Layer Simulations</w:t>
       </w:r>
       <w:bookmarkEnd w:id="39"/>
     </w:p>
@@ -18377,14 +17903,7 @@
           <w:rFonts w:ascii="Consolas" w:eastAsia="Times New Roman" w:hAnsi="Consolas"/>
           <w:color w:val="404040"/>
         </w:rPr>
-        <w:t xml:space="preserve">   </w:t>
-      </w:r>
-      <w:r>
-        <w:rPr>
-          <w:rFonts w:ascii="Consolas" w:eastAsia="Times New Roman" w:hAnsi="Consolas"/>
-          <w:color w:val="404040"/>
-        </w:rPr>
-        <w:t xml:space="preserve"> </w:t>
+        <w:t xml:space="preserve">    </w:t>
       </w:r>
     </w:p>
     <w:p>
@@ -18489,14 +18008,7 @@
           <w:rFonts w:ascii="Consolas" w:eastAsia="Times New Roman" w:hAnsi="Consolas"/>
           <w:color w:val="404040"/>
         </w:rPr>
-        <w:t xml:space="preserve">   </w:t>
-      </w:r>
-      <w:r>
-        <w:rPr>
-          <w:rFonts w:ascii="Consolas" w:eastAsia="Times New Roman" w:hAnsi="Consolas"/>
-          <w:color w:val="404040"/>
-        </w:rPr>
-        <w:t xml:space="preserve"> </w:t>
+        <w:t xml:space="preserve">    </w:t>
       </w:r>
     </w:p>
     <w:p>
@@ -18581,10 +18093,7 @@
         <w:pStyle w:val="Text"/>
       </w:pPr>
       <w:r>
-        <w:t xml:space="preserve">Raising the value to just </w:t>
-      </w:r>
-      <w:r>
-        <w:t xml:space="preserve">2.2 causes the system to overshoot the boundary layer too violently and enter a state of perpetual switching. </w:t>
+        <w:t xml:space="preserve">Raising the value to just 2.2 causes the system to overshoot the boundary layer too violently and enter a state of perpetual switching. </w:t>
       </w:r>
     </w:p>
     <w:p>
@@ -18815,28 +18324,7 @@
         </w:drawing>
       </w:r>
       <w:r>
-        <w:t xml:space="preserve"> an unsuitable control response is found that does</w:t>
-      </w:r>
-      <w:r>
-        <w:t xml:space="preserve"> </w:t>
-      </w:r>
-      <w:r>
-        <w:t>n</w:t>
-      </w:r>
-      <w:r>
-        <w:t>o</w:t>
-      </w:r>
-      <w:r>
-        <w:t>t</w:t>
-      </w:r>
-      <w:r>
-        <w:t xml:space="preserve"> </w:t>
-      </w:r>
-      <w:r>
-        <w:t>eliminate actuation chatter at steady state. An approxima</w:t>
-      </w:r>
-      <w:r>
-        <w:t xml:space="preserve">te upper limit on </w:t>
+        <w:t xml:space="preserve"> an unsuitable control response is found that does not eliminate actuation chatter at steady state. An approximate upper limit on </w:t>
       </w:r>
       <w:r>
         <w:rPr>
@@ -18909,14 +18397,7 @@
           <w:rFonts w:ascii="Consolas" w:eastAsia="Times New Roman" w:hAnsi="Consolas"/>
           <w:color w:val="404040"/>
         </w:rPr>
-        <w:t xml:space="preserve">   </w:t>
-      </w:r>
-      <w:r>
-        <w:rPr>
-          <w:rFonts w:ascii="Consolas" w:eastAsia="Times New Roman" w:hAnsi="Consolas"/>
-          <w:color w:val="404040"/>
-        </w:rPr>
-        <w:t xml:space="preserve"> </w:t>
+        <w:t xml:space="preserve">    </w:t>
       </w:r>
     </w:p>
     <w:p>
@@ -19002,10 +18483,7 @@
         <w:t>results and</w:t>
       </w:r>
       <w:r>
-        <w:t xml:space="preserve"> will be utilized in </w:t>
-      </w:r>
-      <w:r>
-        <w:t xml:space="preserve">the finalized control law below. </w:t>
+        <w:t xml:space="preserve"> will be utilized in the finalized control law below. </w:t>
       </w:r>
       <w:bookmarkStart w:id="40" w:name="MW_H_4412A955"/>
     </w:p>
@@ -19014,10 +18492,7 @@
         <w:pStyle w:val="Heading2"/>
       </w:pPr>
       <w:r>
-        <w:t>F</w:t>
-      </w:r>
-      <w:r>
-        <w:t>inalized Control Law</w:t>
+        <w:t>Finalized Control Law</w:t>
       </w:r>
       <w:bookmarkEnd w:id="40"/>
     </w:p>
@@ -19166,13 +18641,7 @@
             <w:rPr>
               <w:noProof/>
             </w:rPr>
-            <w:t xml:space="preserve">    - 0.1144*lambda_n*theta</w:t>
-          </w:r>
-          <w:r>
-            <w:rPr>
-              <w:noProof/>
-            </w:rPr>
-            <w:t>_dot;</w:t>
+            <w:t xml:space="preserve">    - 0.1144*lambda_n*theta_dot;</w:t>
           </w:r>
         </w:p>
         <w:p>
@@ -19244,10 +18713,7 @@
       </w:r>
       <w:r>
         <w:lastRenderedPageBreak/>
-        <w:t>consequently the size) of the boundary layer. The st</w:t>
-      </w:r>
-      <w:r>
-        <w:t xml:space="preserve">ate vector is measured in volts at a frequency of 100Hz and it brought into the correct units through Kp, N_n, and Kt. The actuation is scaled by Ka so that v_ctrl represents the desired armature voltage </w:t>
+        <w:t xml:space="preserve">consequently the size) of the boundary layer. The state vector is measured in volts at a frequency of 100Hz and it brought into the correct units through Kp, N_n, and Kt. The actuation is scaled by Ka so that v_ctrl represents the desired armature voltage </w:t>
       </w:r>
       <w:r>
         <w:rPr>
@@ -19289,10 +18755,7 @@
         </w:drawing>
       </w:r>
       <w:r>
-        <w:t>. The plant provides the actuation saturation as it</w:t>
-      </w:r>
-      <w:r>
-        <w:t xml:space="preserve"> did in part 1. </w:t>
+        <w:t xml:space="preserve">. The plant provides the actuation saturation as it did in part 1. </w:t>
       </w:r>
     </w:p>
     <w:p>
@@ -19546,14 +19009,7 @@
           <w:rFonts w:ascii="Consolas" w:eastAsia="Times New Roman" w:hAnsi="Consolas"/>
           <w:color w:val="404040"/>
         </w:rPr>
-        <w:t xml:space="preserve">   </w:t>
-      </w:r>
-      <w:r>
-        <w:rPr>
-          <w:rFonts w:ascii="Consolas" w:eastAsia="Times New Roman" w:hAnsi="Consolas"/>
-          <w:color w:val="404040"/>
-        </w:rPr>
-        <w:t xml:space="preserve"> </w:t>
+        <w:t xml:space="preserve">    </w:t>
       </w:r>
     </w:p>
     <w:p>
@@ -19657,14 +19113,7 @@
           <w:rFonts w:ascii="Consolas" w:eastAsia="Times New Roman" w:hAnsi="Consolas"/>
           <w:color w:val="404040"/>
         </w:rPr>
-        <w:t xml:space="preserve">   </w:t>
-      </w:r>
-      <w:r>
-        <w:rPr>
-          <w:rFonts w:ascii="Consolas" w:eastAsia="Times New Roman" w:hAnsi="Consolas"/>
-          <w:color w:val="404040"/>
-        </w:rPr>
-        <w:t xml:space="preserve"> </w:t>
+        <w:t xml:space="preserve">    </w:t>
       </w:r>
     </w:p>
     <w:p>
@@ -19748,10 +19197,7 @@
         <w:pStyle w:val="Text"/>
       </w:pPr>
       <w:r>
-        <w:t>This control</w:t>
-      </w:r>
-      <w:r>
-        <w:t xml:space="preserve"> response satisfies the design requirements and will be submitted for hardware testing. The performance of the finalized control law is tabulated below. </w:t>
+        <w:t xml:space="preserve">This control response satisfies the design requirements and will be submitted for hardware testing. The performance of the finalized control law is tabulated below. </w:t>
       </w:r>
     </w:p>
     <w:p>
@@ -19809,10 +19255,7 @@
         <w:pStyle w:val="Text"/>
       </w:pPr>
       <w:r>
-        <w:t xml:space="preserve">The performance is achieved under ideal conditions as the nullifying voltage was derived from the </w:t>
-      </w:r>
-      <w:r>
-        <w:t xml:space="preserve">same model used in the simulation. Despite this, the control law should hold up well to model uncertainty and final performance metrics are predicted to be similar. </w:t>
+        <w:t xml:space="preserve">The performance is achieved under ideal conditions as the nullifying voltage was derived from the same model used in the simulation. Despite this, the control law should hold up well to model uncertainty and final performance metrics are predicted to be similar. </w:t>
       </w:r>
     </w:p>
     <w:sectPr>

</xml_diff>

<commit_message>
Some changes for presenting the work
</commit_message>
<xml_diff>
--- a/Term Project/Term_Project_Live_Script.docx
+++ b/Term Project/Term_Project_Live_Script.docx
@@ -1,6 +1,6 @@
 
 <file path=word/document.xml><?xml version="1.0" encoding="utf-8"?>
-<w:document xmlns:wpc="http://schemas.microsoft.com/office/word/2010/wordprocessingCanvas" xmlns:cx="http://schemas.microsoft.com/office/drawing/2014/chartex" xmlns:cx1="http://schemas.microsoft.com/office/drawing/2015/9/8/chartex" xmlns:cx2="http://schemas.microsoft.com/office/drawing/2015/10/21/chartex" xmlns:cx3="http://schemas.microsoft.com/office/drawing/2016/5/9/chartex" xmlns:cx4="http://schemas.microsoft.com/office/drawing/2016/5/10/chartex" xmlns:cx5="http://schemas.microsoft.com/office/drawing/2016/5/11/chartex" xmlns:cx6="http://schemas.microsoft.com/office/drawing/2016/5/12/chartex" xmlns:cx7="http://schemas.microsoft.com/office/drawing/2016/5/13/chartex" xmlns:cx8="http://schemas.microsoft.com/office/drawing/2016/5/14/chartex" xmlns:mc="http://schemas.openxmlformats.org/markup-compatibility/2006" xmlns:aink="http://schemas.microsoft.com/office/drawing/2016/ink" xmlns:am3d="http://schemas.microsoft.com/office/drawing/2017/model3d" xmlns:o="urn:schemas-microsoft-com:office:office" xmlns:r="http://schemas.openxmlformats.org/officeDocument/2006/relationships" xmlns:m="http://schemas.openxmlformats.org/officeDocument/2006/math" xmlns:v="urn:schemas-microsoft-com:vml" xmlns:wp14="http://schemas.microsoft.com/office/word/2010/wordprocessingDrawing" xmlns:wp="http://schemas.openxmlformats.org/drawingml/2006/wordprocessingDrawing" xmlns:w10="urn:schemas-microsoft-com:office:word" xmlns:w="http://schemas.openxmlformats.org/wordprocessingml/2006/main" xmlns:w14="http://schemas.microsoft.com/office/word/2010/wordml" xmlns:w15="http://schemas.microsoft.com/office/word/2012/wordml" xmlns:w16cex="http://schemas.microsoft.com/office/word/2018/wordml/cex" xmlns:w16cid="http://schemas.microsoft.com/office/word/2016/wordml/cid" xmlns:w16="http://schemas.microsoft.com/office/word/2018/wordml" xmlns:w16sdtdh="http://schemas.microsoft.com/office/word/2020/wordml/sdtdatahash" xmlns:w16se="http://schemas.microsoft.com/office/word/2015/wordml/symex" xmlns:wpg="http://schemas.microsoft.com/office/word/2010/wordprocessingGroup" xmlns:wpi="http://schemas.microsoft.com/office/word/2010/wordprocessingInk" xmlns:wne="http://schemas.microsoft.com/office/word/2006/wordml" xmlns:wps="http://schemas.microsoft.com/office/word/2010/wordprocessingShape" mc:Ignorable="w14 w15 w16se w16cid w16 w16cex w16sdtdh wp14">
+<w:document xmlns:wpc="http://schemas.microsoft.com/office/word/2010/wordprocessingCanvas" xmlns:cx="http://schemas.microsoft.com/office/drawing/2014/chartex" xmlns:cx1="http://schemas.microsoft.com/office/drawing/2015/9/8/chartex" xmlns:cx2="http://schemas.microsoft.com/office/drawing/2015/10/21/chartex" xmlns:cx3="http://schemas.microsoft.com/office/drawing/2016/5/9/chartex" xmlns:cx4="http://schemas.microsoft.com/office/drawing/2016/5/10/chartex" xmlns:cx5="http://schemas.microsoft.com/office/drawing/2016/5/11/chartex" xmlns:cx6="http://schemas.microsoft.com/office/drawing/2016/5/12/chartex" xmlns:cx7="http://schemas.microsoft.com/office/drawing/2016/5/13/chartex" xmlns:cx8="http://schemas.microsoft.com/office/drawing/2016/5/14/chartex" xmlns:mc="http://schemas.openxmlformats.org/markup-compatibility/2006" xmlns:aink="http://schemas.microsoft.com/office/drawing/2016/ink" xmlns:am3d="http://schemas.microsoft.com/office/drawing/2017/model3d" xmlns:o="urn:schemas-microsoft-com:office:office" xmlns:oel="http://schemas.microsoft.com/office/2019/extlst" xmlns:r="http://schemas.openxmlformats.org/officeDocument/2006/relationships" xmlns:m="http://schemas.openxmlformats.org/officeDocument/2006/math" xmlns:v="urn:schemas-microsoft-com:vml" xmlns:wp14="http://schemas.microsoft.com/office/word/2010/wordprocessingDrawing" xmlns:wp="http://schemas.openxmlformats.org/drawingml/2006/wordprocessingDrawing" xmlns:w10="urn:schemas-microsoft-com:office:word" xmlns:w="http://schemas.openxmlformats.org/wordprocessingml/2006/main" xmlns:w14="http://schemas.microsoft.com/office/word/2010/wordml" xmlns:w15="http://schemas.microsoft.com/office/word/2012/wordml" xmlns:w16cex="http://schemas.microsoft.com/office/word/2018/wordml/cex" xmlns:w16cid="http://schemas.microsoft.com/office/word/2016/wordml/cid" xmlns:w16="http://schemas.microsoft.com/office/word/2018/wordml" xmlns:w16sdtdh="http://schemas.microsoft.com/office/word/2020/wordml/sdtdatahash" xmlns:w16se="http://schemas.microsoft.com/office/word/2015/wordml/symex" xmlns:wpg="http://schemas.microsoft.com/office/word/2010/wordprocessingGroup" xmlns:wpi="http://schemas.microsoft.com/office/word/2010/wordprocessingInk" xmlns:wne="http://schemas.microsoft.com/office/word/2006/wordml" xmlns:wps="http://schemas.microsoft.com/office/word/2010/wordprocessingShape" mc:Ignorable="w14 w15 w16se w16cid w16 w16cex w16sdtdh wp14">
   <w:body>
     <w:p>
       <w:pPr>
@@ -1846,7 +1846,15 @@
         </w:drawing>
       </w:r>
       <w:r>
-        <w:t xml:space="preserve"> is the moment arm from the pendulum's point of rotation to the pendulum bob. </w:t>
+        <w:t xml:space="preserve"> is the moment arm from the pendulum's point of rotation to the pendulum </w:t>
+      </w:r>
+      <w:proofErr w:type="gramStart"/>
+      <w:r>
+        <w:t>bob.</w:t>
+      </w:r>
+      <w:proofErr w:type="gramEnd"/>
+      <w:r>
+        <w:t xml:space="preserve"> </w:t>
       </w:r>
     </w:p>
     <w:p>
@@ -2989,6 +2997,7 @@
           <w:szCs w:val="18"/>
         </w:rPr>
       </w:pPr>
+      <w:proofErr w:type="spellStart"/>
       <w:r>
         <w:rPr>
           <w:rFonts w:ascii="Consolas" w:eastAsia="Times New Roman" w:hAnsi="Consolas"/>
@@ -2996,27 +3005,48 @@
           <w:sz w:val="18"/>
           <w:szCs w:val="18"/>
         </w:rPr>
-        <w:t>T_p is found to be 0.582 [sec]</w:t>
-      </w:r>
-    </w:p>
-    <w:p>
-      <w:pPr>
-        <w:divId w:val="417872265"/>
+        <w:t>T_p</w:t>
+      </w:r>
+      <w:proofErr w:type="spellEnd"/>
+      <w:r>
         <w:rPr>
           <w:rFonts w:ascii="Consolas" w:eastAsia="Times New Roman" w:hAnsi="Consolas"/>
           <w:color w:val="404040"/>
           <w:sz w:val="18"/>
           <w:szCs w:val="18"/>
         </w:rPr>
-      </w:pPr>
-      <w:r>
+        <w:t xml:space="preserve"> is found to be 0.582 [sec]</w:t>
+      </w:r>
+    </w:p>
+    <w:p>
+      <w:pPr>
+        <w:divId w:val="417872265"/>
         <w:rPr>
           <w:rFonts w:ascii="Consolas" w:eastAsia="Times New Roman" w:hAnsi="Consolas"/>
           <w:color w:val="404040"/>
           <w:sz w:val="18"/>
           <w:szCs w:val="18"/>
         </w:rPr>
-        <w:t>K_p is found to be -4.9 [V/rad]</w:t>
+      </w:pPr>
+      <w:proofErr w:type="spellStart"/>
+      <w:r>
+        <w:rPr>
+          <w:rFonts w:ascii="Consolas" w:eastAsia="Times New Roman" w:hAnsi="Consolas"/>
+          <w:color w:val="404040"/>
+          <w:sz w:val="18"/>
+          <w:szCs w:val="18"/>
+        </w:rPr>
+        <w:t>K_p</w:t>
+      </w:r>
+      <w:proofErr w:type="spellEnd"/>
+      <w:r>
+        <w:rPr>
+          <w:rFonts w:ascii="Consolas" w:eastAsia="Times New Roman" w:hAnsi="Consolas"/>
+          <w:color w:val="404040"/>
+          <w:sz w:val="18"/>
+          <w:szCs w:val="18"/>
+        </w:rPr>
+        <w:t xml:space="preserve"> is found to be -4.9 [V/rad]</w:t>
       </w:r>
     </w:p>
     <w:p>
@@ -3691,9 +3721,11 @@
       <w:pPr>
         <w:pStyle w:val="Text"/>
       </w:pPr>
+      <w:proofErr w:type="gramStart"/>
       <w:r>
         <w:t>Where</w:t>
       </w:r>
+      <w:proofErr w:type="gramEnd"/>
     </w:p>
     <w:p>
       <w:pPr>
@@ -4513,7 +4545,15 @@
         <w:pStyle w:val="Text"/>
       </w:pPr>
       <w:r>
-        <w:t xml:space="preserve">There is an inherent assumption here that most of the static friction torque is lumped at the motor side of the speed reducer, not the pendulum side. In reality, there is a contribution to stiction from the individual mechanical elements of the reducer. Since it would be out of the scope of this report to determine what exactly is contributing to stiction and its consequence on the static force balance problem, this is an assumption that must be made. </w:t>
+        <w:t xml:space="preserve">There is an inherent assumption here that most of the static friction torque is lumped at the motor side of the speed reducer, not the pendulum side. </w:t>
+      </w:r>
+      <w:proofErr w:type="gramStart"/>
+      <w:r>
+        <w:t>In reality, there</w:t>
+      </w:r>
+      <w:proofErr w:type="gramEnd"/>
+      <w:r>
+        <w:t xml:space="preserve"> is a contribution to stiction from the individual mechanical elements of the reducer. Since it would be out of the scope of this report to determine what exactly is contributing to stiction and its consequence on the static force balance problem, this is an assumption that must be made. </w:t>
       </w:r>
     </w:p>
     <w:p>
@@ -4783,7 +4823,15 @@
         </w:drawing>
       </w:r>
       <w:r>
-        <w:t xml:space="preserve"> and can be eliminated. This allows us to solve for the motor inertia in terms of other known constants.</w:t>
+        <w:t xml:space="preserve"> </w:t>
+      </w:r>
+      <w:proofErr w:type="spellStart"/>
+      <w:r>
+        <w:t>and</w:t>
+      </w:r>
+      <w:proofErr w:type="spellEnd"/>
+      <w:r>
+        <w:t xml:space="preserve"> can be eliminated. This allows us to solve for the motor inertia in terms of other known constants.</w:t>
       </w:r>
     </w:p>
     <w:p>
@@ -4876,7 +4924,27 @@
           <w:sz w:val="18"/>
           <w:szCs w:val="18"/>
         </w:rPr>
-        <w:t xml:space="preserve"> moment of inertia Jm is 0.0014 [kg-m-s^2]</w:t>
+        <w:t xml:space="preserve"> moment of inertia </w:t>
+      </w:r>
+      <w:proofErr w:type="spellStart"/>
+      <w:r>
+        <w:rPr>
+          <w:rFonts w:ascii="Consolas" w:eastAsia="Times New Roman" w:hAnsi="Consolas"/>
+          <w:color w:val="404040"/>
+          <w:sz w:val="18"/>
+          <w:szCs w:val="18"/>
+        </w:rPr>
+        <w:t>Jm</w:t>
+      </w:r>
+      <w:proofErr w:type="spellEnd"/>
+      <w:r>
+        <w:rPr>
+          <w:rFonts w:ascii="Consolas" w:eastAsia="Times New Roman" w:hAnsi="Consolas"/>
+          <w:color w:val="404040"/>
+          <w:sz w:val="18"/>
+          <w:szCs w:val="18"/>
+        </w:rPr>
+        <w:t xml:space="preserve"> is 0.0014 [kg-m-s^2]</w:t>
       </w:r>
     </w:p>
     <w:p>
@@ -6153,20 +6221,35 @@
       <w:pPr>
         <w:pStyle w:val="Text"/>
       </w:pPr>
-    </w:p>
-    <w:p>
-      <w:pPr>
-        <w:pStyle w:val="Text"/>
-      </w:pPr>
       <w:r>
         <w:rPr>
           <w:noProof/>
           <w:position w:val="-8"/>
         </w:rPr>
         <w:drawing>
-          <wp:inline distT="0" distB="0" distL="0" distR="0" wp14:anchorId="30A7342C" wp14:editId="1989420C">
+          <wp:anchor distT="0" distB="0" distL="114300" distR="114300" simplePos="0" relativeHeight="251657216" behindDoc="1" locked="0" layoutInCell="1" allowOverlap="1" wp14:anchorId="30A7342C" wp14:editId="22E4A7C9">
+            <wp:simplePos x="0" y="0"/>
+            <wp:positionH relativeFrom="column">
+              <wp:posOffset>2447925</wp:posOffset>
+            </wp:positionH>
+            <wp:positionV relativeFrom="paragraph">
+              <wp:posOffset>295275</wp:posOffset>
+            </wp:positionV>
             <wp:extent cx="971550" cy="309563"/>
             <wp:effectExtent l="0" t="0" r="0" b="0"/>
+            <wp:wrapTight wrapText="bothSides">
+              <wp:wrapPolygon edited="0">
+                <wp:start x="1271" y="0"/>
+                <wp:lineTo x="0" y="7984"/>
+                <wp:lineTo x="424" y="18628"/>
+                <wp:lineTo x="8471" y="19959"/>
+                <wp:lineTo x="10588" y="19959"/>
+                <wp:lineTo x="21176" y="19959"/>
+                <wp:lineTo x="21176" y="5322"/>
+                <wp:lineTo x="2965" y="0"/>
+                <wp:lineTo x="1271" y="0"/>
+              </wp:wrapPolygon>
+            </wp:wrapTight>
             <wp:docPr id="92" name="Untitled"/>
             <wp:cNvGraphicFramePr/>
             <a:graphic xmlns:a="http://schemas.openxmlformats.org/drawingml/2006/main">
@@ -6177,7 +6260,13 @@
                     <pic:cNvPicPr/>
                   </pic:nvPicPr>
                   <pic:blipFill>
-                    <a:blip r:embed="rId77"/>
+                    <a:blip r:embed="rId77">
+                      <a:extLst>
+                        <a:ext uri="{28A0092B-C50C-407E-A947-70E740481C1C}">
+                          <a14:useLocalDpi xmlns:a14="http://schemas.microsoft.com/office/drawing/2010/main" val="0"/>
+                        </a:ext>
+                      </a:extLst>
+                    </a:blip>
                     <a:stretch>
                       <a:fillRect/>
                     </a:stretch>
@@ -6194,9 +6283,14 @@
                 </pic:pic>
               </a:graphicData>
             </a:graphic>
-          </wp:inline>
-        </w:drawing>
-      </w:r>
+          </wp:anchor>
+        </w:drawing>
+      </w:r>
+    </w:p>
+    <w:p>
+      <w:pPr>
+        <w:pStyle w:val="Text"/>
+      </w:pPr>
     </w:p>
     <w:p>
       <w:pPr>
@@ -7559,9 +7653,11 @@
       <w:pPr>
         <w:pStyle w:val="Text"/>
       </w:pPr>
+      <w:proofErr w:type="gramStart"/>
       <w:r>
         <w:t>where</w:t>
       </w:r>
+      <w:proofErr w:type="gramEnd"/>
     </w:p>
     <w:p>
       <w:pPr>
@@ -10753,7 +10849,15 @@
         </w:drawing>
       </w:r>
       <w:r>
-        <w:t xml:space="preserve">, given the system's initial conditions. Because the system is nonlinear, the fine tuning of this particular situation will not necessarily hold for a different set of initial conditions. The controller is essentially relying on happenstance for its performance. For the situation where the pendulum is at rest, leaning on the table at </w:t>
+        <w:t xml:space="preserve">, given the system's initial conditions. Because the system is nonlinear, the fine tuning of this </w:t>
+      </w:r>
+      <w:proofErr w:type="gramStart"/>
+      <w:r>
+        <w:t>particular situation</w:t>
+      </w:r>
+      <w:proofErr w:type="gramEnd"/>
+      <w:r>
+        <w:t xml:space="preserve"> will not necessarily hold for a different set of initial conditions. The controller is essentially relying on happenstance for its performance. For the situation where the pendulum is at rest, leaning on the table at </w:t>
       </w:r>
       <w:r>
         <w:rPr>
@@ -12380,8 +12484,13 @@
       <w:pPr>
         <w:pStyle w:val="Text"/>
       </w:pPr>
-      <w:r>
-        <w:t xml:space="preserve">where </w:t>
+      <w:proofErr w:type="gramStart"/>
+      <w:r>
+        <w:t>where</w:t>
+      </w:r>
+      <w:proofErr w:type="gramEnd"/>
+      <w:r>
+        <w:t xml:space="preserve"> </w:t>
       </w:r>
     </w:p>
     <w:p>
@@ -13249,7 +13358,15 @@
         </w:drawing>
       </w:r>
       <w:r>
-        <w:t xml:space="preserve"> to give the total control actuation </w:t>
+        <w:t xml:space="preserve"> </w:t>
+      </w:r>
+      <w:proofErr w:type="spellStart"/>
+      <w:r>
+        <w:t>to</w:t>
+      </w:r>
+      <w:proofErr w:type="spellEnd"/>
+      <w:r>
+        <w:t xml:space="preserve"> give the total control actuation </w:t>
       </w:r>
       <w:r>
         <w:rPr>
@@ -14855,7 +14972,15 @@
         <w:pStyle w:val="Text"/>
       </w:pPr>
       <w:r>
-        <w:t xml:space="preserve">The combination of the meta-structures is implemented as a saturation control law with suitably chosen pre and post-multiplying gains. The pre-multiplying gain </w:t>
+        <w:t xml:space="preserve">The combination of the meta-structures is implemented as a saturation control law with suitably chosen </w:t>
+      </w:r>
+      <w:proofErr w:type="gramStart"/>
+      <w:r>
+        <w:t>pre</w:t>
+      </w:r>
+      <w:proofErr w:type="gramEnd"/>
+      <w:r>
+        <w:t xml:space="preserve"> and post-multiplying gains. The pre-multiplying gain </w:t>
       </w:r>
       <w:r>
         <w:rPr>
@@ -15492,8 +15617,13 @@
       <w:pPr>
         <w:pStyle w:val="Text"/>
       </w:pPr>
-      <w:r>
-        <w:t xml:space="preserve">where </w:t>
+      <w:proofErr w:type="gramStart"/>
+      <w:r>
+        <w:t>where</w:t>
+      </w:r>
+      <w:proofErr w:type="gramEnd"/>
+      <w:r>
+        <w:t xml:space="preserve"> </w:t>
       </w:r>
     </w:p>
     <w:p>
@@ -15955,7 +16085,15 @@
         <w:pStyle w:val="Text"/>
       </w:pPr>
       <w:r>
-        <w:t xml:space="preserve">The performance in this simulation is excellent. This is due to the ability of the actuator to react very quickly to deviations from the switching surface. The controller reaches a </w:t>
+        <w:t xml:space="preserve">The performance in this simulation is excellent. This is due to the ability of the actuator to react very quickly to deviations from the switching surface. The controller reaches </w:t>
+      </w:r>
+      <w:proofErr w:type="spellStart"/>
+      <w:r>
+        <w:t>a</w:t>
+      </w:r>
+      <w:proofErr w:type="spellEnd"/>
+      <w:r>
+        <w:t xml:space="preserve"> </w:t>
       </w:r>
       <w:r>
         <w:rPr>
@@ -17718,7 +17856,15 @@
         </w:drawing>
       </w:r>
       <w:r>
-        <w:t xml:space="preserve">. It is desired to find as large a value as possible before the system loses its discrete stability. Additionally, a design factor will be added to make the boundary layer a bit larger in an attempt to prevent the system from overshooting the boundary layer completely. </w:t>
+        <w:t xml:space="preserve">. It is desired to find as large a value as possible before the system loses its discrete stability. Additionally, a design factor will be added to make the boundary layer a bit larger </w:t>
+      </w:r>
+      <w:proofErr w:type="gramStart"/>
+      <w:r>
+        <w:t>in an attempt to</w:t>
+      </w:r>
+      <w:proofErr w:type="gramEnd"/>
+      <w:r>
+        <w:t xml:space="preserve"> prevent the system from overshooting the boundary layer completely. </w:t>
       </w:r>
     </w:p>
     <w:p>
@@ -18517,8 +18663,8 @@
           <w:noProof/>
         </w:rPr>
         <w:drawing>
-          <wp:inline distT="0" distB="0" distL="0" distR="0" wp14:anchorId="08321E14" wp14:editId="3B90F5E8">
-            <wp:extent cx="8497019" cy="3614468"/>
+          <wp:inline distT="0" distB="0" distL="0" distR="0" wp14:anchorId="08321E14" wp14:editId="52CB4ADE">
+            <wp:extent cx="7649181" cy="3057525"/>
             <wp:effectExtent l="0" t="0" r="0" b="0"/>
             <wp:docPr id="308" name="Untitled" descr="Diagram&#10;&#10;Description automatically generated"/>
             <wp:cNvGraphicFramePr/>
@@ -18544,7 +18690,7 @@
                   <pic:spPr>
                     <a:xfrm>
                       <a:off x="0" y="0"/>
-                      <a:ext cx="8816182" cy="3750234"/>
+                      <a:ext cx="7972290" cy="3186678"/>
                     </a:xfrm>
                     <a:prstGeom prst="rect">
                       <a:avLst/>
@@ -18703,17 +18849,49 @@
         </w:drawing>
       </w:r>
       <w:r>
-        <w:t xml:space="preserve"> and its switching magnitude is given by K_n. The boundary layer coefficient C_BL pre</w:t>
+        <w:t xml:space="preserve"> and its switching magnitude is given by </w:t>
+      </w:r>
+      <w:proofErr w:type="spellStart"/>
+      <w:r>
+        <w:t>K_n</w:t>
+      </w:r>
+      <w:proofErr w:type="spellEnd"/>
+      <w:r>
+        <w:t>. The boundary layer coefficient C_BL pre</w:t>
       </w:r>
       <w:r>
         <w:t>-</w:t>
       </w:r>
       <w:r>
-        <w:t xml:space="preserve">multiplies the nonlinearity so that it only affects the slope (and </w:t>
+        <w:t xml:space="preserve">multiplies the nonlinearity so that it only affects the slope (and consequently the size) of the boundary layer. The state vector is measured in volts at a frequency of 100Hz and it brought into the correct units through </w:t>
+      </w:r>
+      <w:proofErr w:type="spellStart"/>
+      <w:r>
+        <w:t>Kp</w:t>
+      </w:r>
+      <w:proofErr w:type="spellEnd"/>
+      <w:r>
+        <w:t xml:space="preserve">, </w:t>
+      </w:r>
+      <w:proofErr w:type="spellStart"/>
+      <w:r>
+        <w:t>N_n</w:t>
+      </w:r>
+      <w:proofErr w:type="spellEnd"/>
+      <w:r>
+        <w:t xml:space="preserve">, and Kt. The actuation is scaled by Ka so </w:t>
       </w:r>
       <w:r>
         <w:lastRenderedPageBreak/>
-        <w:t xml:space="preserve">consequently the size) of the boundary layer. The state vector is measured in volts at a frequency of 100Hz and it brought into the correct units through Kp, N_n, and Kt. The actuation is scaled by Ka so that v_ctrl represents the desired armature voltage </w:t>
+        <w:t xml:space="preserve">that </w:t>
+      </w:r>
+      <w:proofErr w:type="spellStart"/>
+      <w:r>
+        <w:t>v_ctrl</w:t>
+      </w:r>
+      <w:proofErr w:type="spellEnd"/>
+      <w:r>
+        <w:t xml:space="preserve"> represents the desired armature voltage </w:t>
       </w:r>
       <w:r>
         <w:rPr>
@@ -18980,6 +19158,7 @@
         <w:rPr>
           <w:b/>
         </w:rPr>
+        <w:lastRenderedPageBreak/>
         <w:t>Simulation 5</w:t>
       </w:r>
     </w:p>
@@ -19082,7 +19261,6 @@
         <w:pStyle w:val="Text"/>
       </w:pPr>
       <w:r>
-        <w:lastRenderedPageBreak/>
         <w:t>A phase portrait is also presented for comparison with experimental results.</w:t>
       </w:r>
     </w:p>
@@ -19268,7 +19446,7 @@
 </file>
 
 <file path=word/numbering.xml><?xml version="1.0" encoding="utf-8"?>
-<w:numbering xmlns:wpc="http://schemas.microsoft.com/office/word/2010/wordprocessingCanvas" xmlns:cx="http://schemas.microsoft.com/office/drawing/2014/chartex" xmlns:cx1="http://schemas.microsoft.com/office/drawing/2015/9/8/chartex" xmlns:cx2="http://schemas.microsoft.com/office/drawing/2015/10/21/chartex" xmlns:cx3="http://schemas.microsoft.com/office/drawing/2016/5/9/chartex" xmlns:cx4="http://schemas.microsoft.com/office/drawing/2016/5/10/chartex" xmlns:cx5="http://schemas.microsoft.com/office/drawing/2016/5/11/chartex" xmlns:cx6="http://schemas.microsoft.com/office/drawing/2016/5/12/chartex" xmlns:cx7="http://schemas.microsoft.com/office/drawing/2016/5/13/chartex" xmlns:cx8="http://schemas.microsoft.com/office/drawing/2016/5/14/chartex" xmlns:mc="http://schemas.openxmlformats.org/markup-compatibility/2006" xmlns:aink="http://schemas.microsoft.com/office/drawing/2016/ink" xmlns:am3d="http://schemas.microsoft.com/office/drawing/2017/model3d" xmlns:o="urn:schemas-microsoft-com:office:office" xmlns:r="http://schemas.openxmlformats.org/officeDocument/2006/relationships" xmlns:m="http://schemas.openxmlformats.org/officeDocument/2006/math" xmlns:v="urn:schemas-microsoft-com:vml" xmlns:wp14="http://schemas.microsoft.com/office/word/2010/wordprocessingDrawing" xmlns:wp="http://schemas.openxmlformats.org/drawingml/2006/wordprocessingDrawing" xmlns:w10="urn:schemas-microsoft-com:office:word" xmlns:w="http://schemas.openxmlformats.org/wordprocessingml/2006/main" xmlns:w14="http://schemas.microsoft.com/office/word/2010/wordml" xmlns:w15="http://schemas.microsoft.com/office/word/2012/wordml" xmlns:w16cex="http://schemas.microsoft.com/office/word/2018/wordml/cex" xmlns:w16cid="http://schemas.microsoft.com/office/word/2016/wordml/cid" xmlns:w16="http://schemas.microsoft.com/office/word/2018/wordml" xmlns:w16sdtdh="http://schemas.microsoft.com/office/word/2020/wordml/sdtdatahash" xmlns:w16se="http://schemas.microsoft.com/office/word/2015/wordml/symex" xmlns:wpg="http://schemas.microsoft.com/office/word/2010/wordprocessingGroup" xmlns:wpi="http://schemas.microsoft.com/office/word/2010/wordprocessingInk" xmlns:wne="http://schemas.microsoft.com/office/word/2006/wordml" xmlns:wps="http://schemas.microsoft.com/office/word/2010/wordprocessingShape" mc:Ignorable="w14 w15 w16se w16cid w16 w16cex w16sdtdh wp14">
+<w:numbering xmlns:wpc="http://schemas.microsoft.com/office/word/2010/wordprocessingCanvas" xmlns:cx="http://schemas.microsoft.com/office/drawing/2014/chartex" xmlns:cx1="http://schemas.microsoft.com/office/drawing/2015/9/8/chartex" xmlns:cx2="http://schemas.microsoft.com/office/drawing/2015/10/21/chartex" xmlns:cx3="http://schemas.microsoft.com/office/drawing/2016/5/9/chartex" xmlns:cx4="http://schemas.microsoft.com/office/drawing/2016/5/10/chartex" xmlns:cx5="http://schemas.microsoft.com/office/drawing/2016/5/11/chartex" xmlns:cx6="http://schemas.microsoft.com/office/drawing/2016/5/12/chartex" xmlns:cx7="http://schemas.microsoft.com/office/drawing/2016/5/13/chartex" xmlns:cx8="http://schemas.microsoft.com/office/drawing/2016/5/14/chartex" xmlns:mc="http://schemas.openxmlformats.org/markup-compatibility/2006" xmlns:aink="http://schemas.microsoft.com/office/drawing/2016/ink" xmlns:am3d="http://schemas.microsoft.com/office/drawing/2017/model3d" xmlns:o="urn:schemas-microsoft-com:office:office" xmlns:oel="http://schemas.microsoft.com/office/2019/extlst" xmlns:r="http://schemas.openxmlformats.org/officeDocument/2006/relationships" xmlns:m="http://schemas.openxmlformats.org/officeDocument/2006/math" xmlns:v="urn:schemas-microsoft-com:vml" xmlns:wp14="http://schemas.microsoft.com/office/word/2010/wordprocessingDrawing" xmlns:wp="http://schemas.openxmlformats.org/drawingml/2006/wordprocessingDrawing" xmlns:w10="urn:schemas-microsoft-com:office:word" xmlns:w="http://schemas.openxmlformats.org/wordprocessingml/2006/main" xmlns:w14="http://schemas.microsoft.com/office/word/2010/wordml" xmlns:w15="http://schemas.microsoft.com/office/word/2012/wordml" xmlns:w16cex="http://schemas.microsoft.com/office/word/2018/wordml/cex" xmlns:w16cid="http://schemas.microsoft.com/office/word/2016/wordml/cid" xmlns:w16="http://schemas.microsoft.com/office/word/2018/wordml" xmlns:w16sdtdh="http://schemas.microsoft.com/office/word/2020/wordml/sdtdatahash" xmlns:w16se="http://schemas.microsoft.com/office/word/2015/wordml/symex" xmlns:wpg="http://schemas.microsoft.com/office/word/2010/wordprocessingGroup" xmlns:wpi="http://schemas.microsoft.com/office/word/2010/wordprocessingInk" xmlns:wne="http://schemas.microsoft.com/office/word/2006/wordml" xmlns:wps="http://schemas.microsoft.com/office/word/2010/wordprocessingShape" mc:Ignorable="w14 w15 w16se w16cid w16 w16cex w16sdtdh wp14">
   <w:abstractNum w:abstractNumId="0" w15:restartNumberingAfterBreak="0">
     <w:nsid w:val="37782E70"/>
     <w:multiLevelType w:val="hybridMultilevel"/>
@@ -19380,10 +19558,10 @@
       <w:lvlJc w:val="left"/>
     </w:lvl>
   </w:abstractNum>
-  <w:num w:numId="1">
+  <w:num w:numId="1" w16cid:durableId="445388494">
     <w:abstractNumId w:val="0"/>
   </w:num>
-  <w:num w:numId="2">
+  <w:num w:numId="2" w16cid:durableId="1618294197">
     <w:abstractNumId w:val="1"/>
   </w:num>
 </w:numbering>

</xml_diff>